<commit_message>
Åsikter tack, skriv spårningsmatris. Emil best nemas protest
</commit_message>
<xml_diff>
--- a/Documents/ProjectC4_TestDocument.docx
+++ b/Documents/ProjectC4_TestDocument.docx
@@ -257,7 +257,6 @@
           <w:docPartUnique/>
         </w:docPartObj>
       </w:sdtPr>
-      <w:sdtEndPr/>
       <w:sdtContent>
         <w:p>
           <w:pPr>
@@ -1060,6 +1059,48 @@
           </w:p>
         </w:tc>
       </w:tr>
+      <w:tr>
+        <w:tc>
+          <w:tcPr>
+            <w:tcW w:w="2130" w:type="dxa"/>
+          </w:tcPr>
+          <w:p>
+            <w:r>
+              <w:t>Emil Sandgren</w:t>
+            </w:r>
+          </w:p>
+        </w:tc>
+        <w:tc>
+          <w:tcPr>
+            <w:tcW w:w="2130" w:type="dxa"/>
+          </w:tcPr>
+          <w:p>
+            <w:r>
+              <w:t>19/5 2015</w:t>
+            </w:r>
+          </w:p>
+        </w:tc>
+        <w:tc>
+          <w:tcPr>
+            <w:tcW w:w="2131" w:type="dxa"/>
+          </w:tcPr>
+          <w:p>
+            <w:r>
+              <w:t>Gör testfall/Fix</w:t>
+            </w:r>
+          </w:p>
+        </w:tc>
+        <w:tc>
+          <w:tcPr>
+            <w:tcW w:w="2131" w:type="dxa"/>
+          </w:tcPr>
+          <w:p>
+            <w:r>
+              <w:t>5</w:t>
+            </w:r>
+          </w:p>
+        </w:tc>
+      </w:tr>
     </w:tbl>
     <w:p/>
     <w:p>
@@ -1453,7 +1494,7 @@
               <w:cnfStyle w:val="000000100000" w:firstRow="0" w:lastRow="0" w:firstColumn="0" w:lastColumn="0" w:oddVBand="0" w:evenVBand="0" w:oddHBand="1" w:evenHBand="0" w:firstRowFirstColumn="0" w:firstRowLastColumn="0" w:lastRowFirstColumn="0" w:lastRowLastColumn="0"/>
             </w:pPr>
             <w:r>
-              <w:t>Test av logik</w:t>
+              <w:t>Test av spellogik – fullt/tomt</w:t>
             </w:r>
           </w:p>
         </w:tc>
@@ -1479,7 +1520,7 @@
               <w:cnfStyle w:val="000000000000" w:firstRow="0" w:lastRow="0" w:firstColumn="0" w:lastColumn="0" w:oddVBand="0" w:evenVBand="0" w:oddHBand="0" w:evenHBand="0" w:firstRowFirstColumn="0" w:firstRowLastColumn="0" w:lastRowFirstColumn="0" w:lastRowLastColumn="0"/>
             </w:pPr>
             <w:r>
-              <w:t>Testmiljö i konsol</w:t>
+              <w:t>Ett spel är startat.</w:t>
             </w:r>
           </w:p>
         </w:tc>
@@ -1513,7 +1554,7 @@
               <w:cnfStyle w:val="000000100000" w:firstRow="0" w:lastRow="0" w:firstColumn="0" w:lastColumn="0" w:oddVBand="0" w:evenVBand="0" w:oddHBand="1" w:evenHBand="0" w:firstRowFirstColumn="0" w:firstRowLastColumn="0" w:lastRowFirstColumn="0" w:lastRowLastColumn="0"/>
             </w:pPr>
             <w:r>
-              <w:t>Vinna med spelare 1 respektive spelare 2 lodrätt, vågrätt och diagonalt i båda riktningarna.</w:t>
+              <w:t>Testa att lägga en bricka på en tom kolumn.</w:t>
             </w:r>
           </w:p>
           <w:p>
@@ -1526,20 +1567,297 @@
               <w:cnfStyle w:val="000000100000" w:firstRow="0" w:lastRow="0" w:firstColumn="0" w:lastColumn="0" w:oddVBand="0" w:evenVBand="0" w:oddHBand="1" w:evenHBand="0" w:firstRowFirstColumn="0" w:firstRowLastColumn="0" w:lastRowFirstColumn="0" w:lastRowLastColumn="0"/>
             </w:pPr>
             <w:r>
-              <w:t xml:space="preserve">Lägga brickorna så att spelet blir oavgjort. </w:t>
-            </w:r>
-          </w:p>
+              <w:t>Testa att lägga en bricka på en full kolumn.</w:t>
+            </w:r>
+          </w:p>
+        </w:tc>
+      </w:tr>
+      <w:tr>
+        <w:tc>
+          <w:tcPr>
+            <w:cnfStyle w:val="001000000000" w:firstRow="0" w:lastRow="0" w:firstColumn="1" w:lastColumn="0" w:oddVBand="0" w:evenVBand="0" w:oddHBand="0" w:evenHBand="0" w:firstRowFirstColumn="0" w:firstRowLastColumn="0" w:lastRowFirstColumn="0" w:lastRowLastColumn="0"/>
+            <w:tcW w:w="2093" w:type="dxa"/>
+          </w:tcPr>
+          <w:p>
+            <w:r>
+              <w:t>Förväntat resultat</w:t>
+            </w:r>
+          </w:p>
+        </w:tc>
+        <w:tc>
+          <w:tcPr>
+            <w:tcW w:w="6353" w:type="dxa"/>
+          </w:tcPr>
+          <w:p>
+            <w:pPr>
+              <w:cnfStyle w:val="000000000000" w:firstRow="0" w:lastRow="0" w:firstColumn="0" w:lastColumn="0" w:oddVBand="0" w:evenVBand="0" w:oddHBand="0" w:evenHBand="0" w:firstRowFirstColumn="0" w:firstRowLastColumn="0" w:lastRowFirstColumn="0" w:lastRowLastColumn="0"/>
+            </w:pPr>
+            <w:r>
+              <w:t>Du kan alltid lägga i en tom kolumn om inte någon har vunnit. Om kolumnen är full kan du inte lägga där.</w:t>
+            </w:r>
+          </w:p>
+        </w:tc>
+      </w:tr>
+      <w:tr>
+        <w:trPr>
+          <w:cnfStyle w:val="000000100000" w:firstRow="0" w:lastRow="0" w:firstColumn="0" w:lastColumn="0" w:oddVBand="0" w:evenVBand="0" w:oddHBand="1" w:evenHBand="0" w:firstRowFirstColumn="0" w:firstRowLastColumn="0" w:lastRowFirstColumn="0" w:lastRowLastColumn="0"/>
+        </w:trPr>
+        <w:tc>
+          <w:tcPr>
+            <w:cnfStyle w:val="001000000000" w:firstRow="0" w:lastRow="0" w:firstColumn="1" w:lastColumn="0" w:oddVBand="0" w:evenVBand="0" w:oddHBand="0" w:evenHBand="0" w:firstRowFirstColumn="0" w:firstRowLastColumn="0" w:lastRowFirstColumn="0" w:lastRowLastColumn="0"/>
+            <w:tcW w:w="2093" w:type="dxa"/>
+          </w:tcPr>
+          <w:p>
+            <w:r>
+              <w:t>Krav</w:t>
+            </w:r>
+          </w:p>
+        </w:tc>
+        <w:tc>
+          <w:tcPr>
+            <w:tcW w:w="6353" w:type="dxa"/>
+          </w:tcPr>
+          <w:p>
+            <w:pPr>
+              <w:cnfStyle w:val="000000100000" w:firstRow="0" w:lastRow="0" w:firstColumn="0" w:lastColumn="0" w:oddVBand="0" w:evenVBand="0" w:oddHBand="1" w:evenHBand="0" w:firstRowFirstColumn="0" w:firstRowLastColumn="0" w:lastRowFirstColumn="0" w:lastRowLastColumn="0"/>
+            </w:pPr>
+            <w:r>
+              <w:t xml:space="preserve">FK-S-SP-1, </w:t>
+            </w:r>
+            <w:r>
+              <w:t>FK-S-SP-8</w:t>
+            </w:r>
+          </w:p>
+        </w:tc>
+      </w:tr>
+    </w:tbl>
+    <w:p/>
+    <w:tbl>
+      <w:tblPr>
+        <w:tblStyle w:val="Rutntstabell4dekorfrg11"/>
+        <w:tblW w:w="0" w:type="auto"/>
+        <w:tblLook w:val="04A0" w:firstRow="1" w:lastRow="0" w:firstColumn="1" w:lastColumn="0" w:noHBand="0" w:noVBand="1"/>
+      </w:tblPr>
+      <w:tblGrid>
+        <w:gridCol w:w="2093"/>
+        <w:gridCol w:w="6353"/>
+      </w:tblGrid>
+      <w:tr>
+        <w:trPr>
+          <w:cnfStyle w:val="100000000000" w:firstRow="1" w:lastRow="0" w:firstColumn="0" w:lastColumn="0" w:oddVBand="0" w:evenVBand="0" w:oddHBand="0" w:evenHBand="0" w:firstRowFirstColumn="0" w:firstRowLastColumn="0" w:lastRowFirstColumn="0" w:lastRowLastColumn="0"/>
+        </w:trPr>
+        <w:tc>
+          <w:tcPr>
+            <w:cnfStyle w:val="001000000000" w:firstRow="0" w:lastRow="0" w:firstColumn="1" w:lastColumn="0" w:oddVBand="0" w:evenVBand="0" w:oddHBand="0" w:evenHBand="0" w:firstRowFirstColumn="0" w:firstRowLastColumn="0" w:lastRowFirstColumn="0" w:lastRowLastColumn="0"/>
+            <w:tcW w:w="2093" w:type="dxa"/>
+          </w:tcPr>
+          <w:p>
+            <w:r>
+              <w:t>ID</w:t>
+            </w:r>
+          </w:p>
+        </w:tc>
+        <w:tc>
+          <w:tcPr>
+            <w:tcW w:w="6353" w:type="dxa"/>
+          </w:tcPr>
+          <w:p>
+            <w:pPr>
+              <w:cnfStyle w:val="100000000000" w:firstRow="1" w:lastRow="0" w:firstColumn="0" w:lastColumn="0" w:oddVBand="0" w:evenVBand="0" w:oddHBand="0" w:evenHBand="0" w:firstRowFirstColumn="0" w:firstRowLastColumn="0" w:lastRowFirstColumn="0" w:lastRowLastColumn="0"/>
+            </w:pPr>
+            <w:r>
+              <w:t>2</w:t>
+            </w:r>
+          </w:p>
+        </w:tc>
+      </w:tr>
+      <w:tr>
+        <w:trPr>
+          <w:cnfStyle w:val="000000100000" w:firstRow="0" w:lastRow="0" w:firstColumn="0" w:lastColumn="0" w:oddVBand="0" w:evenVBand="0" w:oddHBand="1" w:evenHBand="0" w:firstRowFirstColumn="0" w:firstRowLastColumn="0" w:lastRowFirstColumn="0" w:lastRowLastColumn="0"/>
+        </w:trPr>
+        <w:tc>
+          <w:tcPr>
+            <w:cnfStyle w:val="001000000000" w:firstRow="0" w:lastRow="0" w:firstColumn="1" w:lastColumn="0" w:oddVBand="0" w:evenVBand="0" w:oddHBand="0" w:evenHBand="0" w:firstRowFirstColumn="0" w:firstRowLastColumn="0" w:lastRowFirstColumn="0" w:lastRowLastColumn="0"/>
+            <w:tcW w:w="2093" w:type="dxa"/>
+          </w:tcPr>
+          <w:p>
+            <w:r>
+              <w:t>Namn</w:t>
+            </w:r>
+          </w:p>
+        </w:tc>
+        <w:tc>
+          <w:tcPr>
+            <w:tcW w:w="6353" w:type="dxa"/>
+          </w:tcPr>
+          <w:p>
+            <w:pPr>
+              <w:cnfStyle w:val="000000100000" w:firstRow="0" w:lastRow="0" w:firstColumn="0" w:lastColumn="0" w:oddVBand="0" w:evenVBand="0" w:oddHBand="1" w:evenHBand="0" w:firstRowFirstColumn="0" w:firstRowLastColumn="0" w:lastRowFirstColumn="0" w:lastRowLastColumn="0"/>
+            </w:pPr>
+            <w:r>
+              <w:t>Test av vinstkoll</w:t>
+            </w:r>
+            <w:r>
+              <w:t xml:space="preserve"> d</w:t>
+            </w:r>
+            <w:r>
+              <w:t>iagonalt</w:t>
+            </w:r>
+          </w:p>
+        </w:tc>
+      </w:tr>
+      <w:tr>
+        <w:tc>
+          <w:tcPr>
+            <w:cnfStyle w:val="001000000000" w:firstRow="0" w:lastRow="0" w:firstColumn="1" w:lastColumn="0" w:oddVBand="0" w:evenVBand="0" w:oddHBand="0" w:evenHBand="0" w:firstRowFirstColumn="0" w:firstRowLastColumn="0" w:lastRowFirstColumn="0" w:lastRowLastColumn="0"/>
+            <w:tcW w:w="2093" w:type="dxa"/>
+          </w:tcPr>
+          <w:p>
+            <w:r>
+              <w:t>Förberedelser</w:t>
+            </w:r>
+          </w:p>
+        </w:tc>
+        <w:tc>
+          <w:tcPr>
+            <w:tcW w:w="6353" w:type="dxa"/>
+          </w:tcPr>
+          <w:p>
+            <w:pPr>
+              <w:cnfStyle w:val="000000000000" w:firstRow="0" w:lastRow="0" w:firstColumn="0" w:lastColumn="0" w:oddVBand="0" w:evenVBand="0" w:oddHBand="0" w:evenHBand="0" w:firstRowFirstColumn="0" w:firstRowLastColumn="0" w:lastRowFirstColumn="0" w:lastRowLastColumn="0"/>
+            </w:pPr>
+            <w:r>
+              <w:t>Ett spel är startat.</w:t>
+            </w:r>
+          </w:p>
+        </w:tc>
+      </w:tr>
+      <w:tr>
+        <w:trPr>
+          <w:cnfStyle w:val="000000100000" w:firstRow="0" w:lastRow="0" w:firstColumn="0" w:lastColumn="0" w:oddVBand="0" w:evenVBand="0" w:oddHBand="1" w:evenHBand="0" w:firstRowFirstColumn="0" w:firstRowLastColumn="0" w:lastRowFirstColumn="0" w:lastRowLastColumn="0"/>
+        </w:trPr>
+        <w:tc>
+          <w:tcPr>
+            <w:cnfStyle w:val="001000000000" w:firstRow="0" w:lastRow="0" w:firstColumn="1" w:lastColumn="0" w:oddVBand="0" w:evenVBand="0" w:oddHBand="0" w:evenHBand="0" w:firstRowFirstColumn="0" w:firstRowLastColumn="0" w:lastRowFirstColumn="0" w:lastRowLastColumn="0"/>
+            <w:tcW w:w="2093" w:type="dxa"/>
+          </w:tcPr>
+          <w:p>
+            <w:r>
+              <w:t>Teststeg</w:t>
+            </w:r>
+          </w:p>
+        </w:tc>
+        <w:tc>
+          <w:tcPr>
+            <w:tcW w:w="6353" w:type="dxa"/>
+          </w:tcPr>
           <w:p>
             <w:pPr>
               <w:pStyle w:val="Liststycke"/>
               <w:numPr>
                 <w:ilvl w:val="0"/>
-                <w:numId w:val="1"/>
+                <w:numId w:val="17"/>
               </w:numPr>
               <w:cnfStyle w:val="000000100000" w:firstRow="0" w:lastRow="0" w:firstColumn="0" w:lastColumn="0" w:oddVBand="0" w:evenVBand="0" w:oddHBand="1" w:evenHBand="0" w:firstRowFirstColumn="0" w:firstRowLastColumn="0" w:lastRowFirstColumn="0" w:lastRowLastColumn="0"/>
             </w:pPr>
             <w:r>
-              <w:t>Testa att fylla alla kolumner och testa att lägga på en full kolumn.</w:t>
+              <w:t>Vinn</w:t>
+            </w:r>
+            <w:r>
+              <w:t xml:space="preserve"> diagonalt</w:t>
+            </w:r>
+            <w:r>
+              <w:t xml:space="preserve"> höger upp.</w:t>
+            </w:r>
+          </w:p>
+          <w:p>
+            <w:pPr>
+              <w:pStyle w:val="Liststycke"/>
+              <w:numPr>
+                <w:ilvl w:val="0"/>
+                <w:numId w:val="17"/>
+              </w:numPr>
+              <w:cnfStyle w:val="000000100000" w:firstRow="0" w:lastRow="0" w:firstColumn="0" w:lastColumn="0" w:oddVBand="0" w:evenVBand="0" w:oddHBand="1" w:evenHBand="0" w:firstRowFirstColumn="0" w:firstRowLastColumn="0" w:lastRowFirstColumn="0" w:lastRowLastColumn="0"/>
+            </w:pPr>
+            <w:r>
+              <w:t>Starta nytt spel.</w:t>
+            </w:r>
+          </w:p>
+          <w:p>
+            <w:pPr>
+              <w:pStyle w:val="Liststycke"/>
+              <w:numPr>
+                <w:ilvl w:val="0"/>
+                <w:numId w:val="17"/>
+              </w:numPr>
+              <w:cnfStyle w:val="000000100000" w:firstRow="0" w:lastRow="0" w:firstColumn="0" w:lastColumn="0" w:oddVBand="0" w:evenVBand="0" w:oddHBand="1" w:evenHBand="0" w:firstRowFirstColumn="0" w:firstRowLastColumn="0" w:lastRowFirstColumn="0" w:lastRowLastColumn="0"/>
+            </w:pPr>
+            <w:r>
+              <w:t>Vinn m</w:t>
+            </w:r>
+            <w:r>
+              <w:t>ed spelare 2 diagonalt höger ner</w:t>
+            </w:r>
+            <w:r>
+              <w:t>.</w:t>
+            </w:r>
+          </w:p>
+          <w:p>
+            <w:pPr>
+              <w:pStyle w:val="Liststycke"/>
+              <w:numPr>
+                <w:ilvl w:val="0"/>
+                <w:numId w:val="17"/>
+              </w:numPr>
+              <w:cnfStyle w:val="000000100000" w:firstRow="0" w:lastRow="0" w:firstColumn="0" w:lastColumn="0" w:oddVBand="0" w:evenVBand="0" w:oddHBand="1" w:evenHBand="0" w:firstRowFirstColumn="0" w:firstRowLastColumn="0" w:lastRowFirstColumn="0" w:lastRowLastColumn="0"/>
+            </w:pPr>
+            <w:r>
+              <w:t>Starta nytt spel.</w:t>
+            </w:r>
+          </w:p>
+          <w:p>
+            <w:pPr>
+              <w:pStyle w:val="Liststycke"/>
+              <w:numPr>
+                <w:ilvl w:val="0"/>
+                <w:numId w:val="17"/>
+              </w:numPr>
+              <w:cnfStyle w:val="000000100000" w:firstRow="0" w:lastRow="0" w:firstColumn="0" w:lastColumn="0" w:oddVBand="0" w:evenVBand="0" w:oddHBand="1" w:evenHBand="0" w:firstRowFirstColumn="0" w:firstRowLastColumn="0" w:lastRowFirstColumn="0" w:lastRowLastColumn="0"/>
+            </w:pPr>
+            <w:r>
+              <w:t>Vinn med spelare 1 diagonalt vänster ner.</w:t>
+            </w:r>
+          </w:p>
+          <w:p>
+            <w:pPr>
+              <w:pStyle w:val="Liststycke"/>
+              <w:numPr>
+                <w:ilvl w:val="0"/>
+                <w:numId w:val="17"/>
+              </w:numPr>
+              <w:cnfStyle w:val="000000100000" w:firstRow="0" w:lastRow="0" w:firstColumn="0" w:lastColumn="0" w:oddVBand="0" w:evenVBand="0" w:oddHBand="1" w:evenHBand="0" w:firstRowFirstColumn="0" w:firstRowLastColumn="0" w:lastRowFirstColumn="0" w:lastRowLastColumn="0"/>
+            </w:pPr>
+            <w:r>
+              <w:t>Starta nytt spel.</w:t>
+            </w:r>
+          </w:p>
+          <w:p>
+            <w:pPr>
+              <w:pStyle w:val="Liststycke"/>
+              <w:numPr>
+                <w:ilvl w:val="0"/>
+                <w:numId w:val="17"/>
+              </w:numPr>
+              <w:cnfStyle w:val="000000100000" w:firstRow="0" w:lastRow="0" w:firstColumn="0" w:lastColumn="0" w:oddVBand="0" w:evenVBand="0" w:oddHBand="1" w:evenHBand="0" w:firstRowFirstColumn="0" w:firstRowLastColumn="0" w:lastRowFirstColumn="0" w:lastRowLastColumn="0"/>
+            </w:pPr>
+            <w:r>
+              <w:t>Vi</w:t>
+            </w:r>
+            <w:r>
+              <w:t>nn med spelare 2 diagonalt vänster upp</w:t>
+            </w:r>
+            <w:r>
+              <w:t>.</w:t>
             </w:r>
           </w:p>
         </w:tc>
@@ -1565,23 +1883,19 @@
               <w:cnfStyle w:val="000000000000" w:firstRow="0" w:lastRow="0" w:firstColumn="0" w:lastColumn="0" w:oddVBand="0" w:evenVBand="0" w:oddHBand="0" w:evenHBand="0" w:firstRowFirstColumn="0" w:firstRowLastColumn="0" w:lastRowFirstColumn="0" w:lastRowLastColumn="0"/>
             </w:pPr>
             <w:r>
-              <w:t xml:space="preserve">Spelare 1 och spelare 2 vinner lodrätt, vågrätt och diagonalt i båda riktningarna. </w:t>
-            </w:r>
-          </w:p>
-          <w:p>
-            <w:pPr>
-              <w:cnfStyle w:val="000000000000" w:firstRow="0" w:lastRow="0" w:firstColumn="0" w:lastColumn="0" w:oddVBand="0" w:evenVBand="0" w:oddHBand="0" w:evenHBand="0" w:firstRowFirstColumn="0" w:firstRowLastColumn="0" w:lastRowFirstColumn="0" w:lastRowLastColumn="0"/>
-            </w:pPr>
-            <w:r>
-              <w:t xml:space="preserve">Spelet ska bli oavgjort om ingen vunnit. </w:t>
-            </w:r>
-          </w:p>
-          <w:p>
-            <w:pPr>
-              <w:cnfStyle w:val="000000000000" w:firstRow="0" w:lastRow="0" w:firstColumn="0" w:lastColumn="0" w:oddVBand="0" w:evenVBand="0" w:oddHBand="0" w:evenHBand="0" w:firstRowFirstColumn="0" w:firstRowLastColumn="0" w:lastRowFirstColumn="0" w:lastRowLastColumn="0"/>
-            </w:pPr>
-            <w:r>
-              <w:t xml:space="preserve">När man fyllt en kolumn ska systemet hindra dig från att lägga mer brickor. </w:t>
+              <w:t>Du får vi</w:t>
+            </w:r>
+            <w:r>
+              <w:t>nst</w:t>
+            </w:r>
+            <w:r>
+              <w:t xml:space="preserve"> diagonalt höger upp</w:t>
+            </w:r>
+            <w:r>
+              <w:t>/ner samt diagonalt vänster upp/ner</w:t>
+            </w:r>
+            <w:r>
+              <w:t>.</w:t>
             </w:r>
           </w:p>
         </w:tc>
@@ -1610,33 +1924,415 @@
               <w:cnfStyle w:val="000000100000" w:firstRow="0" w:lastRow="0" w:firstColumn="0" w:lastColumn="0" w:oddVBand="0" w:evenVBand="0" w:oddHBand="1" w:evenHBand="0" w:firstRowFirstColumn="0" w:firstRowLastColumn="0" w:lastRowFirstColumn="0" w:lastRowLastColumn="0"/>
             </w:pPr>
             <w:r>
-              <w:t>FK-S-SP-1</w:t>
-            </w:r>
-            <w:r>
-              <w:t>, FK-S-SP-2</w:t>
-            </w:r>
-            <w:r>
-              <w:t>,</w:t>
-            </w:r>
-            <w:r>
-              <w:t xml:space="preserve"> FK-S-SP-3</w:t>
-            </w:r>
-            <w:r>
-              <w:t>,</w:t>
-            </w:r>
-            <w:r>
-              <w:t xml:space="preserve"> FK-S-SP-4, FK-S-SP-5, </w:t>
-            </w:r>
-            <w:r>
-              <w:t>FK-S-SP-8</w:t>
-            </w:r>
-            <w:r>
-              <w:t xml:space="preserve">, </w:t>
+              <w:t>FK-S-SP-4</w:t>
             </w:r>
           </w:p>
         </w:tc>
       </w:tr>
     </w:tbl>
+    <w:p/>
+    <w:tbl>
+      <w:tblPr>
+        <w:tblStyle w:val="Rutntstabell4dekorfrg11"/>
+        <w:tblW w:w="0" w:type="auto"/>
+        <w:tblLook w:val="04A0" w:firstRow="1" w:lastRow="0" w:firstColumn="1" w:lastColumn="0" w:noHBand="0" w:noVBand="1"/>
+      </w:tblPr>
+      <w:tblGrid>
+        <w:gridCol w:w="2093"/>
+        <w:gridCol w:w="6353"/>
+      </w:tblGrid>
+      <w:tr>
+        <w:trPr>
+          <w:cnfStyle w:val="100000000000" w:firstRow="1" w:lastRow="0" w:firstColumn="0" w:lastColumn="0" w:oddVBand="0" w:evenVBand="0" w:oddHBand="0" w:evenHBand="0" w:firstRowFirstColumn="0" w:firstRowLastColumn="0" w:lastRowFirstColumn="0" w:lastRowLastColumn="0"/>
+        </w:trPr>
+        <w:tc>
+          <w:tcPr>
+            <w:cnfStyle w:val="001000000000" w:firstRow="0" w:lastRow="0" w:firstColumn="1" w:lastColumn="0" w:oddVBand="0" w:evenVBand="0" w:oddHBand="0" w:evenHBand="0" w:firstRowFirstColumn="0" w:firstRowLastColumn="0" w:lastRowFirstColumn="0" w:lastRowLastColumn="0"/>
+            <w:tcW w:w="2093" w:type="dxa"/>
+          </w:tcPr>
+          <w:p>
+            <w:r>
+              <w:t>ID</w:t>
+            </w:r>
+          </w:p>
+        </w:tc>
+        <w:tc>
+          <w:tcPr>
+            <w:tcW w:w="6353" w:type="dxa"/>
+          </w:tcPr>
+          <w:p>
+            <w:pPr>
+              <w:cnfStyle w:val="100000000000" w:firstRow="1" w:lastRow="0" w:firstColumn="0" w:lastColumn="0" w:oddVBand="0" w:evenVBand="0" w:oddHBand="0" w:evenHBand="0" w:firstRowFirstColumn="0" w:firstRowLastColumn="0" w:lastRowFirstColumn="0" w:lastRowLastColumn="0"/>
+            </w:pPr>
+            <w:r>
+              <w:t>3</w:t>
+            </w:r>
+          </w:p>
+        </w:tc>
+      </w:tr>
+      <w:tr>
+        <w:trPr>
+          <w:cnfStyle w:val="000000100000" w:firstRow="0" w:lastRow="0" w:firstColumn="0" w:lastColumn="0" w:oddVBand="0" w:evenVBand="0" w:oddHBand="1" w:evenHBand="0" w:firstRowFirstColumn="0" w:firstRowLastColumn="0" w:lastRowFirstColumn="0" w:lastRowLastColumn="0"/>
+        </w:trPr>
+        <w:tc>
+          <w:tcPr>
+            <w:cnfStyle w:val="001000000000" w:firstRow="0" w:lastRow="0" w:firstColumn="1" w:lastColumn="0" w:oddVBand="0" w:evenVBand="0" w:oddHBand="0" w:evenHBand="0" w:firstRowFirstColumn="0" w:firstRowLastColumn="0" w:lastRowFirstColumn="0" w:lastRowLastColumn="0"/>
+            <w:tcW w:w="2093" w:type="dxa"/>
+          </w:tcPr>
+          <w:p>
+            <w:r>
+              <w:t>Namn</w:t>
+            </w:r>
+          </w:p>
+        </w:tc>
+        <w:tc>
+          <w:tcPr>
+            <w:tcW w:w="6353" w:type="dxa"/>
+          </w:tcPr>
+          <w:p>
+            <w:pPr>
+              <w:cnfStyle w:val="000000100000" w:firstRow="0" w:lastRow="0" w:firstColumn="0" w:lastColumn="0" w:oddVBand="0" w:evenVBand="0" w:oddHBand="1" w:evenHBand="0" w:firstRowFirstColumn="0" w:firstRowLastColumn="0" w:lastRowFirstColumn="0" w:lastRowLastColumn="0"/>
+            </w:pPr>
+            <w:r>
+              <w:t>Test av vinstkoll horisontellt.</w:t>
+            </w:r>
+          </w:p>
+        </w:tc>
+      </w:tr>
+      <w:tr>
+        <w:tc>
+          <w:tcPr>
+            <w:cnfStyle w:val="001000000000" w:firstRow="0" w:lastRow="0" w:firstColumn="1" w:lastColumn="0" w:oddVBand="0" w:evenVBand="0" w:oddHBand="0" w:evenHBand="0" w:firstRowFirstColumn="0" w:firstRowLastColumn="0" w:lastRowFirstColumn="0" w:lastRowLastColumn="0"/>
+            <w:tcW w:w="2093" w:type="dxa"/>
+          </w:tcPr>
+          <w:p>
+            <w:r>
+              <w:t>Förberedelser</w:t>
+            </w:r>
+          </w:p>
+        </w:tc>
+        <w:tc>
+          <w:tcPr>
+            <w:tcW w:w="6353" w:type="dxa"/>
+          </w:tcPr>
+          <w:p>
+            <w:pPr>
+              <w:cnfStyle w:val="000000000000" w:firstRow="0" w:lastRow="0" w:firstColumn="0" w:lastColumn="0" w:oddVBand="0" w:evenVBand="0" w:oddHBand="0" w:evenHBand="0" w:firstRowFirstColumn="0" w:firstRowLastColumn="0" w:lastRowFirstColumn="0" w:lastRowLastColumn="0"/>
+            </w:pPr>
+            <w:r>
+              <w:t>Ett spel är startat.</w:t>
+            </w:r>
+          </w:p>
+        </w:tc>
+      </w:tr>
+      <w:tr>
+        <w:trPr>
+          <w:cnfStyle w:val="000000100000" w:firstRow="0" w:lastRow="0" w:firstColumn="0" w:lastColumn="0" w:oddVBand="0" w:evenVBand="0" w:oddHBand="1" w:evenHBand="0" w:firstRowFirstColumn="0" w:firstRowLastColumn="0" w:lastRowFirstColumn="0" w:lastRowLastColumn="0"/>
+        </w:trPr>
+        <w:tc>
+          <w:tcPr>
+            <w:cnfStyle w:val="001000000000" w:firstRow="0" w:lastRow="0" w:firstColumn="1" w:lastColumn="0" w:oddVBand="0" w:evenVBand="0" w:oddHBand="0" w:evenHBand="0" w:firstRowFirstColumn="0" w:firstRowLastColumn="0" w:lastRowFirstColumn="0" w:lastRowLastColumn="0"/>
+            <w:tcW w:w="2093" w:type="dxa"/>
+          </w:tcPr>
+          <w:p>
+            <w:r>
+              <w:t>Teststeg</w:t>
+            </w:r>
+          </w:p>
+        </w:tc>
+        <w:tc>
+          <w:tcPr>
+            <w:tcW w:w="6353" w:type="dxa"/>
+          </w:tcPr>
+          <w:p>
+            <w:pPr>
+              <w:pStyle w:val="Liststycke"/>
+              <w:numPr>
+                <w:ilvl w:val="0"/>
+                <w:numId w:val="18"/>
+              </w:numPr>
+              <w:cnfStyle w:val="000000100000" w:firstRow="0" w:lastRow="0" w:firstColumn="0" w:lastColumn="0" w:oddVBand="0" w:evenVBand="0" w:oddHBand="1" w:evenHBand="0" w:firstRowFirstColumn="0" w:firstRowLastColumn="0" w:lastRowFirstColumn="0" w:lastRowLastColumn="0"/>
+            </w:pPr>
+            <w:r>
+              <w:t>Vinn horisontellt från vänster.</w:t>
+            </w:r>
+          </w:p>
+          <w:p>
+            <w:pPr>
+              <w:pStyle w:val="Liststycke"/>
+              <w:numPr>
+                <w:ilvl w:val="0"/>
+                <w:numId w:val="18"/>
+              </w:numPr>
+              <w:cnfStyle w:val="000000100000" w:firstRow="0" w:lastRow="0" w:firstColumn="0" w:lastColumn="0" w:oddVBand="0" w:evenVBand="0" w:oddHBand="1" w:evenHBand="0" w:firstRowFirstColumn="0" w:firstRowLastColumn="0" w:lastRowFirstColumn="0" w:lastRowLastColumn="0"/>
+            </w:pPr>
+            <w:r>
+              <w:t>Starta nytt spel.</w:t>
+            </w:r>
+          </w:p>
+          <w:p>
+            <w:pPr>
+              <w:pStyle w:val="Liststycke"/>
+              <w:numPr>
+                <w:ilvl w:val="0"/>
+                <w:numId w:val="18"/>
+              </w:numPr>
+              <w:cnfStyle w:val="000000100000" w:firstRow="0" w:lastRow="0" w:firstColumn="0" w:lastColumn="0" w:oddVBand="0" w:evenVBand="0" w:oddHBand="1" w:evenHBand="0" w:firstRowFirstColumn="0" w:firstRowLastColumn="0" w:lastRowFirstColumn="0" w:lastRowLastColumn="0"/>
+            </w:pPr>
+            <w:r>
+              <w:t>Vinn horisontellt från höger.</w:t>
+            </w:r>
+          </w:p>
+        </w:tc>
+      </w:tr>
+      <w:tr>
+        <w:tc>
+          <w:tcPr>
+            <w:cnfStyle w:val="001000000000" w:firstRow="0" w:lastRow="0" w:firstColumn="1" w:lastColumn="0" w:oddVBand="0" w:evenVBand="0" w:oddHBand="0" w:evenHBand="0" w:firstRowFirstColumn="0" w:firstRowLastColumn="0" w:lastRowFirstColumn="0" w:lastRowLastColumn="0"/>
+            <w:tcW w:w="2093" w:type="dxa"/>
+          </w:tcPr>
+          <w:p>
+            <w:r>
+              <w:t>Förväntat resultat</w:t>
+            </w:r>
+          </w:p>
+        </w:tc>
+        <w:tc>
+          <w:tcPr>
+            <w:tcW w:w="6353" w:type="dxa"/>
+          </w:tcPr>
+          <w:p>
+            <w:pPr>
+              <w:cnfStyle w:val="000000000000" w:firstRow="0" w:lastRow="0" w:firstColumn="0" w:lastColumn="0" w:oddVBand="0" w:evenVBand="0" w:oddHBand="0" w:evenHBand="0" w:firstRowFirstColumn="0" w:firstRowLastColumn="0" w:lastRowFirstColumn="0" w:lastRowLastColumn="0"/>
+            </w:pPr>
+            <w:r>
+              <w:t>Du får vinst horisontellt från vänster/höger.</w:t>
+            </w:r>
+          </w:p>
+        </w:tc>
+      </w:tr>
+      <w:tr>
+        <w:trPr>
+          <w:cnfStyle w:val="000000100000" w:firstRow="0" w:lastRow="0" w:firstColumn="0" w:lastColumn="0" w:oddVBand="0" w:evenVBand="0" w:oddHBand="1" w:evenHBand="0" w:firstRowFirstColumn="0" w:firstRowLastColumn="0" w:lastRowFirstColumn="0" w:lastRowLastColumn="0"/>
+        </w:trPr>
+        <w:tc>
+          <w:tcPr>
+            <w:cnfStyle w:val="001000000000" w:firstRow="0" w:lastRow="0" w:firstColumn="1" w:lastColumn="0" w:oddVBand="0" w:evenVBand="0" w:oddHBand="0" w:evenHBand="0" w:firstRowFirstColumn="0" w:firstRowLastColumn="0" w:lastRowFirstColumn="0" w:lastRowLastColumn="0"/>
+            <w:tcW w:w="2093" w:type="dxa"/>
+          </w:tcPr>
+          <w:p>
+            <w:r>
+              <w:t>Krav</w:t>
+            </w:r>
+          </w:p>
+        </w:tc>
+        <w:tc>
+          <w:tcPr>
+            <w:tcW w:w="6353" w:type="dxa"/>
+          </w:tcPr>
+          <w:p>
+            <w:pPr>
+              <w:cnfStyle w:val="000000100000" w:firstRow="0" w:lastRow="0" w:firstColumn="0" w:lastColumn="0" w:oddVBand="0" w:evenVBand="0" w:oddHBand="1" w:evenHBand="0" w:firstRowFirstColumn="0" w:firstRowLastColumn="0" w:lastRowFirstColumn="0" w:lastRowLastColumn="0"/>
+            </w:pPr>
+            <w:r>
+              <w:t>FK-S-SP-2</w:t>
+            </w:r>
+          </w:p>
+        </w:tc>
+      </w:tr>
+    </w:tbl>
+    <w:p/>
+    <w:tbl>
+      <w:tblPr>
+        <w:tblStyle w:val="Rutntstabell4dekorfrg11"/>
+        <w:tblW w:w="0" w:type="auto"/>
+        <w:tblLook w:val="04A0" w:firstRow="1" w:lastRow="0" w:firstColumn="1" w:lastColumn="0" w:noHBand="0" w:noVBand="1"/>
+      </w:tblPr>
+      <w:tblGrid>
+        <w:gridCol w:w="2093"/>
+        <w:gridCol w:w="6353"/>
+      </w:tblGrid>
+      <w:tr>
+        <w:trPr>
+          <w:cnfStyle w:val="100000000000" w:firstRow="1" w:lastRow="0" w:firstColumn="0" w:lastColumn="0" w:oddVBand="0" w:evenVBand="0" w:oddHBand="0" w:evenHBand="0" w:firstRowFirstColumn="0" w:firstRowLastColumn="0" w:lastRowFirstColumn="0" w:lastRowLastColumn="0"/>
+        </w:trPr>
+        <w:tc>
+          <w:tcPr>
+            <w:cnfStyle w:val="001000000000" w:firstRow="0" w:lastRow="0" w:firstColumn="1" w:lastColumn="0" w:oddVBand="0" w:evenVBand="0" w:oddHBand="0" w:evenHBand="0" w:firstRowFirstColumn="0" w:firstRowLastColumn="0" w:lastRowFirstColumn="0" w:lastRowLastColumn="0"/>
+            <w:tcW w:w="2093" w:type="dxa"/>
+          </w:tcPr>
+          <w:p>
+            <w:r>
+              <w:t>ID</w:t>
+            </w:r>
+          </w:p>
+        </w:tc>
+        <w:tc>
+          <w:tcPr>
+            <w:tcW w:w="6353" w:type="dxa"/>
+          </w:tcPr>
+          <w:p>
+            <w:pPr>
+              <w:cnfStyle w:val="100000000000" w:firstRow="1" w:lastRow="0" w:firstColumn="0" w:lastColumn="0" w:oddVBand="0" w:evenVBand="0" w:oddHBand="0" w:evenHBand="0" w:firstRowFirstColumn="0" w:firstRowLastColumn="0" w:lastRowFirstColumn="0" w:lastRowLastColumn="0"/>
+            </w:pPr>
+            <w:r>
+              <w:t>4</w:t>
+            </w:r>
+          </w:p>
+        </w:tc>
+      </w:tr>
+      <w:tr>
+        <w:trPr>
+          <w:cnfStyle w:val="000000100000" w:firstRow="0" w:lastRow="0" w:firstColumn="0" w:lastColumn="0" w:oddVBand="0" w:evenVBand="0" w:oddHBand="1" w:evenHBand="0" w:firstRowFirstColumn="0" w:firstRowLastColumn="0" w:lastRowFirstColumn="0" w:lastRowLastColumn="0"/>
+        </w:trPr>
+        <w:tc>
+          <w:tcPr>
+            <w:cnfStyle w:val="001000000000" w:firstRow="0" w:lastRow="0" w:firstColumn="1" w:lastColumn="0" w:oddVBand="0" w:evenVBand="0" w:oddHBand="0" w:evenHBand="0" w:firstRowFirstColumn="0" w:firstRowLastColumn="0" w:lastRowFirstColumn="0" w:lastRowLastColumn="0"/>
+            <w:tcW w:w="2093" w:type="dxa"/>
+          </w:tcPr>
+          <w:p>
+            <w:r>
+              <w:t>Namn</w:t>
+            </w:r>
+          </w:p>
+        </w:tc>
+        <w:tc>
+          <w:tcPr>
+            <w:tcW w:w="6353" w:type="dxa"/>
+          </w:tcPr>
+          <w:p>
+            <w:pPr>
+              <w:cnfStyle w:val="000000100000" w:firstRow="0" w:lastRow="0" w:firstColumn="0" w:lastColumn="0" w:oddVBand="0" w:evenVBand="0" w:oddHBand="1" w:evenHBand="0" w:firstRowFirstColumn="0" w:firstRowLastColumn="0" w:lastRowFirstColumn="0" w:lastRowLastColumn="0"/>
+            </w:pPr>
+            <w:r>
+              <w:t xml:space="preserve">Test av vinstkoll </w:t>
+            </w:r>
+            <w:r>
+              <w:t xml:space="preserve">vertikalt. </w:t>
+            </w:r>
+          </w:p>
+        </w:tc>
+      </w:tr>
+      <w:tr>
+        <w:tc>
+          <w:tcPr>
+            <w:cnfStyle w:val="001000000000" w:firstRow="0" w:lastRow="0" w:firstColumn="1" w:lastColumn="0" w:oddVBand="0" w:evenVBand="0" w:oddHBand="0" w:evenHBand="0" w:firstRowFirstColumn="0" w:firstRowLastColumn="0" w:lastRowFirstColumn="0" w:lastRowLastColumn="0"/>
+            <w:tcW w:w="2093" w:type="dxa"/>
+          </w:tcPr>
+          <w:p>
+            <w:r>
+              <w:t>Förberedelser</w:t>
+            </w:r>
+          </w:p>
+        </w:tc>
+        <w:tc>
+          <w:tcPr>
+            <w:tcW w:w="6353" w:type="dxa"/>
+          </w:tcPr>
+          <w:p>
+            <w:pPr>
+              <w:cnfStyle w:val="000000000000" w:firstRow="0" w:lastRow="0" w:firstColumn="0" w:lastColumn="0" w:oddVBand="0" w:evenVBand="0" w:oddHBand="0" w:evenHBand="0" w:firstRowFirstColumn="0" w:firstRowLastColumn="0" w:lastRowFirstColumn="0" w:lastRowLastColumn="0"/>
+            </w:pPr>
+            <w:r>
+              <w:t>Ett spel är startat.</w:t>
+            </w:r>
+          </w:p>
+        </w:tc>
+      </w:tr>
+      <w:tr>
+        <w:trPr>
+          <w:cnfStyle w:val="000000100000" w:firstRow="0" w:lastRow="0" w:firstColumn="0" w:lastColumn="0" w:oddVBand="0" w:evenVBand="0" w:oddHBand="1" w:evenHBand="0" w:firstRowFirstColumn="0" w:firstRowLastColumn="0" w:lastRowFirstColumn="0" w:lastRowLastColumn="0"/>
+        </w:trPr>
+        <w:tc>
+          <w:tcPr>
+            <w:cnfStyle w:val="001000000000" w:firstRow="0" w:lastRow="0" w:firstColumn="1" w:lastColumn="0" w:oddVBand="0" w:evenVBand="0" w:oddHBand="0" w:evenHBand="0" w:firstRowFirstColumn="0" w:firstRowLastColumn="0" w:lastRowFirstColumn="0" w:lastRowLastColumn="0"/>
+            <w:tcW w:w="2093" w:type="dxa"/>
+          </w:tcPr>
+          <w:p>
+            <w:r>
+              <w:t>Teststeg</w:t>
+            </w:r>
+          </w:p>
+        </w:tc>
+        <w:tc>
+          <w:tcPr>
+            <w:tcW w:w="6353" w:type="dxa"/>
+          </w:tcPr>
+          <w:p>
+            <w:pPr>
+              <w:pStyle w:val="Liststycke"/>
+              <w:numPr>
+                <w:ilvl w:val="0"/>
+                <w:numId w:val="19"/>
+              </w:numPr>
+              <w:cnfStyle w:val="000000100000" w:firstRow="0" w:lastRow="0" w:firstColumn="0" w:lastColumn="0" w:oddVBand="0" w:evenVBand="0" w:oddHBand="1" w:evenHBand="0" w:firstRowFirstColumn="0" w:firstRowLastColumn="0" w:lastRowFirstColumn="0" w:lastRowLastColumn="0"/>
+            </w:pPr>
+            <w:r>
+              <w:t xml:space="preserve">Vinn </w:t>
+            </w:r>
+            <w:r>
+              <w:t>vertikalt.</w:t>
+            </w:r>
+          </w:p>
+        </w:tc>
+      </w:tr>
+      <w:tr>
+        <w:tc>
+          <w:tcPr>
+            <w:cnfStyle w:val="001000000000" w:firstRow="0" w:lastRow="0" w:firstColumn="1" w:lastColumn="0" w:oddVBand="0" w:evenVBand="0" w:oddHBand="0" w:evenHBand="0" w:firstRowFirstColumn="0" w:firstRowLastColumn="0" w:lastRowFirstColumn="0" w:lastRowLastColumn="0"/>
+            <w:tcW w:w="2093" w:type="dxa"/>
+          </w:tcPr>
+          <w:p>
+            <w:r>
+              <w:t>Förväntat resultat</w:t>
+            </w:r>
+          </w:p>
+        </w:tc>
+        <w:tc>
+          <w:tcPr>
+            <w:tcW w:w="6353" w:type="dxa"/>
+          </w:tcPr>
+          <w:p>
+            <w:pPr>
+              <w:cnfStyle w:val="000000000000" w:firstRow="0" w:lastRow="0" w:firstColumn="0" w:lastColumn="0" w:oddVBand="0" w:evenVBand="0" w:oddHBand="0" w:evenHBand="0" w:firstRowFirstColumn="0" w:firstRowLastColumn="0" w:lastRowFirstColumn="0" w:lastRowLastColumn="0"/>
+            </w:pPr>
+            <w:r>
+              <w:t>Du får vinst vertikalt.</w:t>
+            </w:r>
+          </w:p>
+        </w:tc>
+      </w:tr>
+      <w:tr>
+        <w:trPr>
+          <w:cnfStyle w:val="000000100000" w:firstRow="0" w:lastRow="0" w:firstColumn="0" w:lastColumn="0" w:oddVBand="0" w:evenVBand="0" w:oddHBand="1" w:evenHBand="0" w:firstRowFirstColumn="0" w:firstRowLastColumn="0" w:lastRowFirstColumn="0" w:lastRowLastColumn="0"/>
+        </w:trPr>
+        <w:tc>
+          <w:tcPr>
+            <w:cnfStyle w:val="001000000000" w:firstRow="0" w:lastRow="0" w:firstColumn="1" w:lastColumn="0" w:oddVBand="0" w:evenVBand="0" w:oddHBand="0" w:evenHBand="0" w:firstRowFirstColumn="0" w:firstRowLastColumn="0" w:lastRowFirstColumn="0" w:lastRowLastColumn="0"/>
+            <w:tcW w:w="2093" w:type="dxa"/>
+          </w:tcPr>
+          <w:p>
+            <w:r>
+              <w:t>Krav</w:t>
+            </w:r>
+          </w:p>
+        </w:tc>
+        <w:tc>
+          <w:tcPr>
+            <w:tcW w:w="6353" w:type="dxa"/>
+          </w:tcPr>
+          <w:p>
+            <w:pPr>
+              <w:cnfStyle w:val="000000100000" w:firstRow="0" w:lastRow="0" w:firstColumn="0" w:lastColumn="0" w:oddVBand="0" w:evenVBand="0" w:oddHBand="1" w:evenHBand="0" w:firstRowFirstColumn="0" w:firstRowLastColumn="0" w:lastRowFirstColumn="0" w:lastRowLastColumn="0"/>
+            </w:pPr>
+            <w:r>
+              <w:t>FK-S-SP-3</w:t>
+            </w:r>
+          </w:p>
+        </w:tc>
+      </w:tr>
+    </w:tbl>
+    <w:p/>
     <w:p/>
     <w:p/>
     <w:tbl>
@@ -1660,6 +2356,7 @@
           </w:tcPr>
           <w:p>
             <w:r>
+              <w:lastRenderedPageBreak/>
               <w:t>ID</w:t>
             </w:r>
           </w:p>
@@ -1673,7 +2370,7 @@
               <w:cnfStyle w:val="100000000000" w:firstRow="1" w:lastRow="0" w:firstColumn="0" w:lastColumn="0" w:oddVBand="0" w:evenVBand="0" w:oddHBand="0" w:evenHBand="0" w:firstRowFirstColumn="0" w:firstRowLastColumn="0" w:lastRowFirstColumn="0" w:lastRowLastColumn="0"/>
             </w:pPr>
             <w:r>
-              <w:t>2</w:t>
+              <w:t>5</w:t>
             </w:r>
           </w:p>
         </w:tc>
@@ -1702,10 +2399,204 @@
               <w:cnfStyle w:val="000000100000" w:firstRow="0" w:lastRow="0" w:firstColumn="0" w:lastColumn="0" w:oddVBand="0" w:evenVBand="0" w:oddHBand="1" w:evenHBand="0" w:firstRowFirstColumn="0" w:firstRowLastColumn="0" w:lastRowFirstColumn="0" w:lastRowLastColumn="0"/>
             </w:pPr>
             <w:r>
-              <w:t>Test av UI</w:t>
-            </w:r>
-            <w:r>
-              <w:t xml:space="preserve"> - Lokalt</w:t>
+              <w:t xml:space="preserve">Test av vinstkoll </w:t>
+            </w:r>
+            <w:r>
+              <w:t>oavgjort</w:t>
+            </w:r>
+            <w:r>
+              <w:t xml:space="preserve"> </w:t>
+            </w:r>
+          </w:p>
+        </w:tc>
+      </w:tr>
+      <w:tr>
+        <w:tc>
+          <w:tcPr>
+            <w:cnfStyle w:val="001000000000" w:firstRow="0" w:lastRow="0" w:firstColumn="1" w:lastColumn="0" w:oddVBand="0" w:evenVBand="0" w:oddHBand="0" w:evenHBand="0" w:firstRowFirstColumn="0" w:firstRowLastColumn="0" w:lastRowFirstColumn="0" w:lastRowLastColumn="0"/>
+            <w:tcW w:w="2093" w:type="dxa"/>
+          </w:tcPr>
+          <w:p>
+            <w:r>
+              <w:t>Förberedelser</w:t>
+            </w:r>
+          </w:p>
+        </w:tc>
+        <w:tc>
+          <w:tcPr>
+            <w:tcW w:w="6353" w:type="dxa"/>
+          </w:tcPr>
+          <w:p>
+            <w:pPr>
+              <w:cnfStyle w:val="000000000000" w:firstRow="0" w:lastRow="0" w:firstColumn="0" w:lastColumn="0" w:oddVBand="0" w:evenVBand="0" w:oddHBand="0" w:evenHBand="0" w:firstRowFirstColumn="0" w:firstRowLastColumn="0" w:lastRowFirstColumn="0" w:lastRowLastColumn="0"/>
+            </w:pPr>
+            <w:r>
+              <w:t>Ett spel är startat.</w:t>
+            </w:r>
+          </w:p>
+        </w:tc>
+      </w:tr>
+      <w:tr>
+        <w:trPr>
+          <w:cnfStyle w:val="000000100000" w:firstRow="0" w:lastRow="0" w:firstColumn="0" w:lastColumn="0" w:oddVBand="0" w:evenVBand="0" w:oddHBand="1" w:evenHBand="0" w:firstRowFirstColumn="0" w:firstRowLastColumn="0" w:lastRowFirstColumn="0" w:lastRowLastColumn="0"/>
+        </w:trPr>
+        <w:tc>
+          <w:tcPr>
+            <w:cnfStyle w:val="001000000000" w:firstRow="0" w:lastRow="0" w:firstColumn="1" w:lastColumn="0" w:oddVBand="0" w:evenVBand="0" w:oddHBand="0" w:evenHBand="0" w:firstRowFirstColumn="0" w:firstRowLastColumn="0" w:lastRowFirstColumn="0" w:lastRowLastColumn="0"/>
+            <w:tcW w:w="2093" w:type="dxa"/>
+          </w:tcPr>
+          <w:p>
+            <w:r>
+              <w:t>Teststeg</w:t>
+            </w:r>
+          </w:p>
+        </w:tc>
+        <w:tc>
+          <w:tcPr>
+            <w:tcW w:w="6353" w:type="dxa"/>
+          </w:tcPr>
+          <w:p>
+            <w:pPr>
+              <w:pStyle w:val="Liststycke"/>
+              <w:numPr>
+                <w:ilvl w:val="0"/>
+                <w:numId w:val="20"/>
+              </w:numPr>
+              <w:cnfStyle w:val="000000100000" w:firstRow="0" w:lastRow="0" w:firstColumn="0" w:lastColumn="0" w:oddVBand="0" w:evenVBand="0" w:oddHBand="1" w:evenHBand="0" w:firstRowFirstColumn="0" w:firstRowLastColumn="0" w:lastRowFirstColumn="0" w:lastRowLastColumn="0"/>
+            </w:pPr>
+            <w:r>
+              <w:t>Lägg brickor så att ingen vinner.</w:t>
+            </w:r>
+          </w:p>
+        </w:tc>
+      </w:tr>
+      <w:tr>
+        <w:tc>
+          <w:tcPr>
+            <w:cnfStyle w:val="001000000000" w:firstRow="0" w:lastRow="0" w:firstColumn="1" w:lastColumn="0" w:oddVBand="0" w:evenVBand="0" w:oddHBand="0" w:evenHBand="0" w:firstRowFirstColumn="0" w:firstRowLastColumn="0" w:lastRowFirstColumn="0" w:lastRowLastColumn="0"/>
+            <w:tcW w:w="2093" w:type="dxa"/>
+          </w:tcPr>
+          <w:p>
+            <w:r>
+              <w:t>Förväntat resultat</w:t>
+            </w:r>
+          </w:p>
+        </w:tc>
+        <w:tc>
+          <w:tcPr>
+            <w:tcW w:w="6353" w:type="dxa"/>
+          </w:tcPr>
+          <w:p>
+            <w:pPr>
+              <w:cnfStyle w:val="000000000000" w:firstRow="0" w:lastRow="0" w:firstColumn="0" w:lastColumn="0" w:oddVBand="0" w:evenVBand="0" w:oddHBand="0" w:evenHBand="0" w:firstRowFirstColumn="0" w:firstRowLastColumn="0" w:lastRowFirstColumn="0" w:lastRowLastColumn="0"/>
+            </w:pPr>
+            <w:r>
+              <w:t xml:space="preserve">Du får </w:t>
+            </w:r>
+            <w:r>
+              <w:t>ingen vinst och ingen förlust, det blir oavgjort.</w:t>
+            </w:r>
+          </w:p>
+        </w:tc>
+      </w:tr>
+      <w:tr>
+        <w:trPr>
+          <w:cnfStyle w:val="000000100000" w:firstRow="0" w:lastRow="0" w:firstColumn="0" w:lastColumn="0" w:oddVBand="0" w:evenVBand="0" w:oddHBand="1" w:evenHBand="0" w:firstRowFirstColumn="0" w:firstRowLastColumn="0" w:lastRowFirstColumn="0" w:lastRowLastColumn="0"/>
+        </w:trPr>
+        <w:tc>
+          <w:tcPr>
+            <w:cnfStyle w:val="001000000000" w:firstRow="0" w:lastRow="0" w:firstColumn="1" w:lastColumn="0" w:oddVBand="0" w:evenVBand="0" w:oddHBand="0" w:evenHBand="0" w:firstRowFirstColumn="0" w:firstRowLastColumn="0" w:lastRowFirstColumn="0" w:lastRowLastColumn="0"/>
+            <w:tcW w:w="2093" w:type="dxa"/>
+          </w:tcPr>
+          <w:p>
+            <w:r>
+              <w:t>Krav</w:t>
+            </w:r>
+          </w:p>
+        </w:tc>
+        <w:tc>
+          <w:tcPr>
+            <w:tcW w:w="6353" w:type="dxa"/>
+          </w:tcPr>
+          <w:p>
+            <w:pPr>
+              <w:cnfStyle w:val="000000100000" w:firstRow="0" w:lastRow="0" w:firstColumn="0" w:lastColumn="0" w:oddVBand="0" w:evenVBand="0" w:oddHBand="1" w:evenHBand="0" w:firstRowFirstColumn="0" w:firstRowLastColumn="0" w:lastRowFirstColumn="0" w:lastRowLastColumn="0"/>
+            </w:pPr>
+            <w:r>
+              <w:t>FK-S-SP-5</w:t>
+            </w:r>
+          </w:p>
+        </w:tc>
+      </w:tr>
+    </w:tbl>
+    <w:p/>
+    <w:tbl>
+      <w:tblPr>
+        <w:tblStyle w:val="Rutntstabell4dekorfrg11"/>
+        <w:tblW w:w="0" w:type="auto"/>
+        <w:tblLook w:val="04A0" w:firstRow="1" w:lastRow="0" w:firstColumn="1" w:lastColumn="0" w:noHBand="0" w:noVBand="1"/>
+      </w:tblPr>
+      <w:tblGrid>
+        <w:gridCol w:w="2093"/>
+        <w:gridCol w:w="6353"/>
+      </w:tblGrid>
+      <w:tr>
+        <w:trPr>
+          <w:cnfStyle w:val="100000000000" w:firstRow="1" w:lastRow="0" w:firstColumn="0" w:lastColumn="0" w:oddVBand="0" w:evenVBand="0" w:oddHBand="0" w:evenHBand="0" w:firstRowFirstColumn="0" w:firstRowLastColumn="0" w:lastRowFirstColumn="0" w:lastRowLastColumn="0"/>
+        </w:trPr>
+        <w:tc>
+          <w:tcPr>
+            <w:cnfStyle w:val="001000000000" w:firstRow="0" w:lastRow="0" w:firstColumn="1" w:lastColumn="0" w:oddVBand="0" w:evenVBand="0" w:oddHBand="0" w:evenHBand="0" w:firstRowFirstColumn="0" w:firstRowLastColumn="0" w:lastRowFirstColumn="0" w:lastRowLastColumn="0"/>
+            <w:tcW w:w="2093" w:type="dxa"/>
+          </w:tcPr>
+          <w:p>
+            <w:r>
+              <w:t>ID</w:t>
+            </w:r>
+          </w:p>
+        </w:tc>
+        <w:tc>
+          <w:tcPr>
+            <w:tcW w:w="6353" w:type="dxa"/>
+          </w:tcPr>
+          <w:p>
+            <w:pPr>
+              <w:cnfStyle w:val="100000000000" w:firstRow="1" w:lastRow="0" w:firstColumn="0" w:lastColumn="0" w:oddVBand="0" w:evenVBand="0" w:oddHBand="0" w:evenHBand="0" w:firstRowFirstColumn="0" w:firstRowLastColumn="0" w:lastRowFirstColumn="0" w:lastRowLastColumn="0"/>
+            </w:pPr>
+            <w:r>
+              <w:t>6</w:t>
+            </w:r>
+          </w:p>
+        </w:tc>
+      </w:tr>
+      <w:tr>
+        <w:trPr>
+          <w:cnfStyle w:val="000000100000" w:firstRow="0" w:lastRow="0" w:firstColumn="0" w:lastColumn="0" w:oddVBand="0" w:evenVBand="0" w:oddHBand="1" w:evenHBand="0" w:firstRowFirstColumn="0" w:firstRowLastColumn="0" w:lastRowFirstColumn="0" w:lastRowLastColumn="0"/>
+        </w:trPr>
+        <w:tc>
+          <w:tcPr>
+            <w:cnfStyle w:val="001000000000" w:firstRow="0" w:lastRow="0" w:firstColumn="1" w:lastColumn="0" w:oddVBand="0" w:evenVBand="0" w:oddHBand="0" w:evenHBand="0" w:firstRowFirstColumn="0" w:firstRowLastColumn="0" w:lastRowFirstColumn="0" w:lastRowLastColumn="0"/>
+            <w:tcW w:w="2093" w:type="dxa"/>
+          </w:tcPr>
+          <w:p>
+            <w:r>
+              <w:t>Namn</w:t>
+            </w:r>
+          </w:p>
+        </w:tc>
+        <w:tc>
+          <w:tcPr>
+            <w:tcW w:w="6353" w:type="dxa"/>
+          </w:tcPr>
+          <w:p>
+            <w:pPr>
+              <w:cnfStyle w:val="000000100000" w:firstRow="0" w:lastRow="0" w:firstColumn="0" w:lastColumn="0" w:oddVBand="0" w:evenVBand="0" w:oddHBand="1" w:evenHBand="0" w:firstRowFirstColumn="0" w:firstRowLastColumn="0" w:lastRowFirstColumn="0" w:lastRowLastColumn="0"/>
+            </w:pPr>
+            <w:r>
+              <w:t>Test av användargränssnitt</w:t>
+            </w:r>
+            <w:r>
+              <w:t>- Lokalt</w:t>
             </w:r>
           </w:p>
         </w:tc>
@@ -1791,7 +2682,10 @@
               <w:cnfStyle w:val="000000100000" w:firstRow="0" w:lastRow="0" w:firstColumn="0" w:lastColumn="0" w:oddVBand="0" w:evenVBand="0" w:oddHBand="1" w:evenHBand="0" w:firstRowFirstColumn="0" w:firstRowLastColumn="0" w:lastRowFirstColumn="0" w:lastRowLastColumn="0"/>
             </w:pPr>
             <w:r>
-              <w:t>Kolla så att vårt UI hanterar vinst och implementerar logiken.</w:t>
+              <w:t>Kolla så att vårt UI hanterar vinst</w:t>
+            </w:r>
+            <w:r>
+              <w:t>.</w:t>
             </w:r>
           </w:p>
           <w:p>
@@ -1804,7 +2698,33 @@
               <w:cnfStyle w:val="000000100000" w:firstRow="0" w:lastRow="0" w:firstColumn="0" w:lastColumn="0" w:oddVBand="0" w:evenVBand="0" w:oddHBand="1" w:evenHBand="0" w:firstRowFirstColumn="0" w:firstRowLastColumn="0" w:lastRowFirstColumn="0" w:lastRowLastColumn="0"/>
             </w:pPr>
             <w:r>
+              <w:t xml:space="preserve">När du vinner ska du kolla så att brickorna markeras. </w:t>
+            </w:r>
+          </w:p>
+          <w:p>
+            <w:pPr>
+              <w:pStyle w:val="Liststycke"/>
+              <w:numPr>
+                <w:ilvl w:val="0"/>
+                <w:numId w:val="4"/>
+              </w:numPr>
+              <w:cnfStyle w:val="000000100000" w:firstRow="0" w:lastRow="0" w:firstColumn="0" w:lastColumn="0" w:oddVBand="0" w:evenVBand="0" w:oddHBand="1" w:evenHBand="0" w:firstRowFirstColumn="0" w:firstRowLastColumn="0" w:lastRowFirstColumn="0" w:lastRowLastColumn="0"/>
+            </w:pPr>
+            <w:r>
               <w:t>Kolla så att vårt UI hanterar nytt spel och hindrar spelaren från att lägga i fulla kolumner.</w:t>
+            </w:r>
+          </w:p>
+          <w:p>
+            <w:pPr>
+              <w:pStyle w:val="Liststycke"/>
+              <w:numPr>
+                <w:ilvl w:val="0"/>
+                <w:numId w:val="4"/>
+              </w:numPr>
+              <w:cnfStyle w:val="000000100000" w:firstRow="0" w:lastRow="0" w:firstColumn="0" w:lastColumn="0" w:oddVBand="0" w:evenVBand="0" w:oddHBand="1" w:evenHBand="0" w:firstRowFirstColumn="0" w:firstRowLastColumn="0" w:lastRowFirstColumn="0" w:lastRowLastColumn="0"/>
+            </w:pPr>
+            <w:r>
+              <w:t>Om det är en bäst av 3/5 så ska poäng delas ut och visas ovanför namnen.</w:t>
             </w:r>
           </w:p>
         </w:tc>
@@ -1859,86 +2779,12 @@
               <w:cnfStyle w:val="000000100000" w:firstRow="0" w:lastRow="0" w:firstColumn="0" w:lastColumn="0" w:oddVBand="0" w:evenVBand="0" w:oddHBand="1" w:evenHBand="0" w:firstRowFirstColumn="0" w:firstRowLastColumn="0" w:lastRowFirstColumn="0" w:lastRowLastColumn="0"/>
             </w:pPr>
             <w:r>
-              <w:t>FK-S-SP-9</w:t>
-            </w:r>
-            <w:r>
-              <w:t xml:space="preserve">, </w:t>
-            </w:r>
-            <w:r>
-              <w:t>FK-S-SP-11</w:t>
-            </w:r>
-            <w:r>
-              <w:t xml:space="preserve">, </w:t>
-            </w:r>
-            <w:r>
-              <w:t>FK-S-SP-12</w:t>
-            </w:r>
-            <w:r>
-              <w:t xml:space="preserve">, </w:t>
-            </w:r>
-            <w:r>
-              <w:t>FK-S-SP-13</w:t>
-            </w:r>
-            <w:r>
-              <w:t xml:space="preserve">, </w:t>
-            </w:r>
-            <w:r>
-              <w:t>FK-S-SP-14</w:t>
-            </w:r>
-            <w:r>
-              <w:t xml:space="preserve">, </w:t>
-            </w:r>
-            <w:r>
-              <w:t>FK-S-SP-15</w:t>
-            </w:r>
-            <w:r>
-              <w:t xml:space="preserve">, </w:t>
-            </w:r>
-            <w:r>
-              <w:t>FK-S-SP-17</w:t>
-            </w:r>
-            <w:r>
-              <w:t xml:space="preserve">, </w:t>
-            </w:r>
-            <w:r>
-              <w:t>FK-S-SP-19</w:t>
-            </w:r>
-            <w:r>
-              <w:t xml:space="preserve">, </w:t>
-            </w:r>
-            <w:r>
-              <w:t>FK-S-SP-23</w:t>
-            </w:r>
-            <w:r>
-              <w:t xml:space="preserve">, </w:t>
-            </w:r>
-            <w:r>
-              <w:t>FK-S-SP-25</w:t>
-            </w:r>
-            <w:r>
-              <w:t xml:space="preserve">, </w:t>
-            </w:r>
-            <w:r>
-              <w:t>FK-S-SP-24</w:t>
+              <w:t>FK-S-SP-9, FK-S-SP-11, FK-S-SP-12, FK-S-SP-13, FK-S-SP-14, FK-S-SP-15, FK-S-SP-17, FK-S-SP-19, FK-S-SP-23, FK-S-SP-25, FK-S-SP-24</w:t>
             </w:r>
           </w:p>
         </w:tc>
       </w:tr>
     </w:tbl>
-    <w:p/>
-    <w:p>
-      <w:pPr>
-        <w:rPr>
-          <w:b/>
-        </w:rPr>
-      </w:pPr>
-      <w:r>
-        <w:rPr>
-          <w:b/>
-        </w:rPr>
-        <w:t xml:space="preserve"> </w:t>
-      </w:r>
-    </w:p>
     <w:p>
       <w:pPr>
         <w:rPr>
@@ -1980,7 +2826,7 @@
               <w:cnfStyle w:val="100000000000" w:firstRow="1" w:lastRow="0" w:firstColumn="0" w:lastColumn="0" w:oddVBand="0" w:evenVBand="0" w:oddHBand="0" w:evenHBand="0" w:firstRowFirstColumn="0" w:firstRowLastColumn="0" w:lastRowFirstColumn="0" w:lastRowLastColumn="0"/>
             </w:pPr>
             <w:r>
-              <w:t>3</w:t>
+              <w:t>7</w:t>
             </w:r>
           </w:p>
         </w:tc>
@@ -2087,17 +2933,22 @@
             <w:r>
               <w:t xml:space="preserve">Tryck på </w:t>
             </w:r>
+            <w:r>
+              <w:t>”</w:t>
+            </w:r>
             <w:proofErr w:type="spellStart"/>
             <w:r>
               <w:t>Find</w:t>
             </w:r>
             <w:proofErr w:type="spellEnd"/>
             <w:r>
-              <w:t xml:space="preserve"> Game, vänta tills en annan klient </w:t>
-            </w:r>
-            <w:r>
-              <w:lastRenderedPageBreak/>
-              <w:t>ansluter</w:t>
+              <w:t xml:space="preserve"> Game</w:t>
+            </w:r>
+            <w:r>
+              <w:t>”</w:t>
+            </w:r>
+            <w:r>
+              <w:t>, vänta tills en annan klient ansluter</w:t>
             </w:r>
           </w:p>
           <w:p>
@@ -2162,16 +3013,21 @@
               <w:cnfStyle w:val="000000100000" w:firstRow="0" w:lastRow="0" w:firstColumn="0" w:lastColumn="0" w:oddVBand="0" w:evenVBand="0" w:oddHBand="1" w:evenHBand="0" w:firstRowFirstColumn="0" w:firstRowLastColumn="0" w:lastRowFirstColumn="0" w:lastRowLastColumn="0"/>
             </w:pPr>
             <w:r>
-              <w:t xml:space="preserve">Testa </w:t>
+              <w:t xml:space="preserve">Tryck på </w:t>
             </w:r>
             <w:proofErr w:type="spellStart"/>
             <w:r>
-              <w:t>highlight</w:t>
+              <w:t>rematch</w:t>
             </w:r>
             <w:proofErr w:type="spellEnd"/>
             <w:r>
-              <w:t xml:space="preserve"> av vinnar-brickor</w:t>
-            </w:r>
+              <w:t xml:space="preserve">, invänta att den andra klienten trycker på </w:t>
+            </w:r>
+            <w:proofErr w:type="spellStart"/>
+            <w:r>
+              <w:t>rematch</w:t>
+            </w:r>
+            <w:proofErr w:type="spellEnd"/>
           </w:p>
           <w:p>
             <w:pPr>
@@ -2191,13 +3047,8 @@
             </w:r>
             <w:proofErr w:type="spellEnd"/>
             <w:r>
-              <w:t xml:space="preserve">, invänta att den andra klienten trycker på </w:t>
-            </w:r>
-            <w:proofErr w:type="spellStart"/>
-            <w:r>
-              <w:t>rematch</w:t>
-            </w:r>
-            <w:proofErr w:type="spellEnd"/>
+              <w:t xml:space="preserve"> men den andra klienten trycker inte</w:t>
+            </w:r>
           </w:p>
           <w:p>
             <w:pPr>
@@ -2209,27 +3060,6 @@
               <w:cnfStyle w:val="000000100000" w:firstRow="0" w:lastRow="0" w:firstColumn="0" w:lastColumn="0" w:oddVBand="0" w:evenVBand="0" w:oddHBand="1" w:evenHBand="0" w:firstRowFirstColumn="0" w:firstRowLastColumn="0" w:lastRowFirstColumn="0" w:lastRowLastColumn="0"/>
             </w:pPr>
             <w:r>
-              <w:t xml:space="preserve">Tryck på </w:t>
-            </w:r>
-            <w:proofErr w:type="spellStart"/>
-            <w:r>
-              <w:t>rematch</w:t>
-            </w:r>
-            <w:proofErr w:type="spellEnd"/>
-            <w:r>
-              <w:t xml:space="preserve"> men den andra klienten trycker inte</w:t>
-            </w:r>
-          </w:p>
-          <w:p>
-            <w:pPr>
-              <w:pStyle w:val="Liststycke"/>
-              <w:numPr>
-                <w:ilvl w:val="0"/>
-                <w:numId w:val="5"/>
-              </w:numPr>
-              <w:cnfStyle w:val="000000100000" w:firstRow="0" w:lastRow="0" w:firstColumn="0" w:lastColumn="0" w:oddVBand="0" w:evenVBand="0" w:oddHBand="1" w:evenHBand="0" w:firstRowFirstColumn="0" w:firstRowLastColumn="0" w:lastRowFirstColumn="0" w:lastRowLastColumn="0"/>
-            </w:pPr>
-            <w:r>
               <w:t xml:space="preserve">Spela </w:t>
             </w:r>
             <w:r>
@@ -2246,21 +3076,24 @@
           </w:tcPr>
           <w:p>
             <w:r>
+              <w:t>Förväntat resultat</w:t>
+            </w:r>
+          </w:p>
+        </w:tc>
+        <w:tc>
+          <w:tcPr>
+            <w:tcW w:w="6353" w:type="dxa"/>
+          </w:tcPr>
+          <w:p>
+            <w:pPr>
+              <w:cnfStyle w:val="000000000000" w:firstRow="0" w:lastRow="0" w:firstColumn="0" w:lastColumn="0" w:oddVBand="0" w:evenVBand="0" w:oddHBand="0" w:evenHBand="0" w:firstRowFirstColumn="0" w:firstRowLastColumn="0" w:lastRowFirstColumn="0" w:lastRowLastColumn="0"/>
+            </w:pPr>
+            <w:r>
+              <w:t xml:space="preserve">Servern hittar motståndare och skapar ett nytt game. Man blir tilldelad en speltur och tillåts att lägga därefter. Vid vinst så </w:t>
+            </w:r>
+            <w:r>
               <w:lastRenderedPageBreak/>
-              <w:t>Förväntat resultat</w:t>
-            </w:r>
-          </w:p>
-        </w:tc>
-        <w:tc>
-          <w:tcPr>
-            <w:tcW w:w="6353" w:type="dxa"/>
-          </w:tcPr>
-          <w:p>
-            <w:pPr>
-              <w:cnfStyle w:val="000000000000" w:firstRow="0" w:lastRow="0" w:firstColumn="0" w:lastColumn="0" w:oddVBand="0" w:evenVBand="0" w:oddHBand="0" w:evenHBand="0" w:firstRowFirstColumn="0" w:firstRowLastColumn="0" w:lastRowFirstColumn="0" w:lastRowLastColumn="0"/>
-            </w:pPr>
-            <w:r>
-              <w:t xml:space="preserve">Servern hittar motståndare och skapar ett nytt game. Man blir tilldelad en speltur och tillåts att lägga därefter. Vid vinst så fungerar inte </w:t>
+              <w:t xml:space="preserve">fungerar inte </w:t>
             </w:r>
             <w:proofErr w:type="spellStart"/>
             <w:r>
@@ -2322,6 +3155,7 @@
           </w:tcPr>
           <w:p>
             <w:r>
+              <w:lastRenderedPageBreak/>
               <w:t>Krav</w:t>
             </w:r>
           </w:p>
@@ -2335,49 +3169,10 @@
               <w:cnfStyle w:val="000000100000" w:firstRow="0" w:lastRow="0" w:firstColumn="0" w:lastColumn="0" w:oddVBand="0" w:evenVBand="0" w:oddHBand="1" w:evenHBand="0" w:firstRowFirstColumn="0" w:firstRowLastColumn="0" w:lastRowFirstColumn="0" w:lastRowLastColumn="0"/>
             </w:pPr>
             <w:r>
-              <w:t>FK-S-SP-10</w:t>
-            </w:r>
-            <w:r>
-              <w:t xml:space="preserve">, </w:t>
-            </w:r>
-            <w:r>
-              <w:t>FK-S-SP-16</w:t>
-            </w:r>
-            <w:r>
-              <w:t xml:space="preserve">, </w:t>
-            </w:r>
-            <w:r>
-              <w:t>FK-S-SP-18</w:t>
-            </w:r>
-            <w:r>
-              <w:t xml:space="preserve">, </w:t>
-            </w:r>
-            <w:r>
-              <w:t>FK-S-SP-20</w:t>
-            </w:r>
-            <w:r>
-              <w:t xml:space="preserve">, </w:t>
-            </w:r>
-            <w:r>
-              <w:t>FK-S-SP-26</w:t>
-            </w:r>
-            <w:r>
-              <w:t xml:space="preserve">, FK-S-SP-27, </w:t>
-            </w:r>
-            <w:r>
-              <w:t>FK-S-SP-26</w:t>
-            </w:r>
-            <w:r>
-              <w:t xml:space="preserve">, </w:t>
-            </w:r>
-            <w:r>
-              <w:t>FK-S-SE-1</w:t>
-            </w:r>
-            <w:r>
-              <w:t xml:space="preserve">, </w:t>
-            </w:r>
-            <w:r>
-              <w:t>FK-S-SE-2</w:t>
+              <w:t>FK-S-SP-10, FK-S-SP-16, FK-S-SP-18, FK-S-SP-20, FK-S-SP-26, FK-S-SP-27, FK-S-SP-26</w:t>
+            </w:r>
+            <w:r>
+              <w:t>, FK-S-SE-1, FK-S-SE-2</w:t>
             </w:r>
           </w:p>
         </w:tc>
@@ -2424,7 +3219,7 @@
               <w:cnfStyle w:val="100000000000" w:firstRow="1" w:lastRow="0" w:firstColumn="0" w:lastColumn="0" w:oddVBand="0" w:evenVBand="0" w:oddHBand="0" w:evenHBand="0" w:firstRowFirstColumn="0" w:firstRowLastColumn="0" w:lastRowFirstColumn="0" w:lastRowLastColumn="0"/>
             </w:pPr>
             <w:r>
-              <w:t>4</w:t>
+              <w:t>8</w:t>
             </w:r>
           </w:p>
         </w:tc>
@@ -2634,38 +3429,12 @@
               <w:cnfStyle w:val="000000100000" w:firstRow="0" w:lastRow="0" w:firstColumn="0" w:lastColumn="0" w:oddVBand="0" w:evenVBand="0" w:oddHBand="1" w:evenHBand="0" w:firstRowFirstColumn="0" w:firstRowLastColumn="0" w:lastRowFirstColumn="0" w:lastRowLastColumn="0"/>
             </w:pPr>
             <w:r>
-              <w:t>FK-S-SP-21</w:t>
-            </w:r>
-            <w:r>
-              <w:t xml:space="preserve">, </w:t>
-            </w:r>
-            <w:r>
-              <w:t>FK-S-SP-P-2</w:t>
+              <w:t>FK-S-SP-21, FK-S-SP-P-2</w:t>
             </w:r>
           </w:p>
         </w:tc>
       </w:tr>
     </w:tbl>
-    <w:p>
-      <w:pPr>
-        <w:rPr>
-          <w:b/>
-        </w:rPr>
-      </w:pPr>
-    </w:p>
-    <w:p>
-      <w:pPr>
-        <w:rPr>
-          <w:b/>
-        </w:rPr>
-      </w:pPr>
-      <w:r>
-        <w:rPr>
-          <w:b/>
-        </w:rPr>
-        <w:br w:type="page"/>
-      </w:r>
-    </w:p>
     <w:p>
       <w:pPr>
         <w:rPr>
@@ -2707,7 +3476,7 @@
               <w:cnfStyle w:val="100000000000" w:firstRow="1" w:lastRow="0" w:firstColumn="0" w:lastColumn="0" w:oddVBand="0" w:evenVBand="0" w:oddHBand="0" w:evenHBand="0" w:firstRowFirstColumn="0" w:firstRowLastColumn="0" w:lastRowFirstColumn="0" w:lastRowLastColumn="0"/>
             </w:pPr>
             <w:r>
-              <w:t>5</w:t>
+              <w:t>9</w:t>
             </w:r>
           </w:p>
         </w:tc>
@@ -2762,7 +3531,10 @@
               <w:cnfStyle w:val="000000000000" w:firstRow="0" w:lastRow="0" w:firstColumn="0" w:lastColumn="0" w:oddVBand="0" w:evenVBand="0" w:oddHBand="0" w:evenHBand="0" w:firstRowFirstColumn="0" w:firstRowLastColumn="0" w:lastRowFirstColumn="0" w:lastRowLastColumn="0"/>
             </w:pPr>
             <w:r>
-              <w:t xml:space="preserve">User, UI där man kan ändra information och matchhistorik. </w:t>
+              <w:t>User, användargränssnitt</w:t>
+            </w:r>
+            <w:r>
+              <w:t xml:space="preserve"> där man kan ändra information och matchhistorik. </w:t>
             </w:r>
           </w:p>
         </w:tc>
@@ -2929,22 +3701,12 @@
               <w:cnfStyle w:val="000000100000" w:firstRow="0" w:lastRow="0" w:firstColumn="0" w:lastColumn="0" w:oddVBand="0" w:evenVBand="0" w:oddHBand="1" w:evenHBand="0" w:firstRowFirstColumn="0" w:firstRowLastColumn="0" w:lastRowFirstColumn="0" w:lastRowLastColumn="0"/>
             </w:pPr>
             <w:r>
-              <w:t>FK-A-K-1</w:t>
-            </w:r>
-            <w:r>
-              <w:t>, FK-A-K-2, FK-A-K-3</w:t>
+              <w:t>FK-A-K-1, FK-A-K-2, FK-A-K-3</w:t>
             </w:r>
           </w:p>
         </w:tc>
       </w:tr>
     </w:tbl>
-    <w:p>
-      <w:pPr>
-        <w:rPr>
-          <w:b/>
-        </w:rPr>
-      </w:pPr>
-    </w:p>
     <w:p>
       <w:pPr>
         <w:rPr>
@@ -2986,7 +3748,7 @@
               <w:cnfStyle w:val="100000000000" w:firstRow="1" w:lastRow="0" w:firstColumn="0" w:lastColumn="0" w:oddVBand="0" w:evenVBand="0" w:oddHBand="0" w:evenHBand="0" w:firstRowFirstColumn="0" w:firstRowLastColumn="0" w:lastRowFirstColumn="0" w:lastRowLastColumn="0"/>
             </w:pPr>
             <w:r>
-              <w:t>6</w:t>
+              <w:t>10</w:t>
             </w:r>
           </w:p>
         </w:tc>
@@ -3127,6 +3889,7 @@
               <w:cnfStyle w:val="000000100000" w:firstRow="0" w:lastRow="0" w:firstColumn="0" w:lastColumn="0" w:oddVBand="0" w:evenVBand="0" w:oddHBand="1" w:evenHBand="0" w:firstRowFirstColumn="0" w:firstRowLastColumn="0" w:lastRowFirstColumn="0" w:lastRowLastColumn="0"/>
             </w:pPr>
             <w:r>
+              <w:lastRenderedPageBreak/>
               <w:t xml:space="preserve">Använd en </w:t>
             </w:r>
             <w:proofErr w:type="spellStart"/>
@@ -3177,6 +3940,7 @@
           </w:tcPr>
           <w:p>
             <w:r>
+              <w:lastRenderedPageBreak/>
               <w:t>Förväntat resultat</w:t>
             </w:r>
           </w:p>
@@ -3317,64 +4081,12 @@
               <w:cnfStyle w:val="000000100000" w:firstRow="0" w:lastRow="0" w:firstColumn="0" w:lastColumn="0" w:oddVBand="0" w:evenVBand="0" w:oddHBand="1" w:evenHBand="0" w:firstRowFirstColumn="0" w:firstRowLastColumn="0" w:lastRowFirstColumn="0" w:lastRowLastColumn="0"/>
             </w:pPr>
             <w:r>
-              <w:t>FK-S-SP-P-1</w:t>
-            </w:r>
-            <w:r>
-              <w:t xml:space="preserve">, </w:t>
-            </w:r>
-            <w:r>
-              <w:t>FK-S-SP-P-</w:t>
-            </w:r>
-            <w:r>
-              <w:t xml:space="preserve">2, </w:t>
-            </w:r>
-            <w:r>
-              <w:t>FK-S-SP-P-</w:t>
-            </w:r>
-            <w:r>
-              <w:t xml:space="preserve">3, </w:t>
-            </w:r>
-            <w:r>
-              <w:t>FK-S-SP-P-</w:t>
-            </w:r>
-            <w:r>
-              <w:t xml:space="preserve">4, </w:t>
-            </w:r>
-            <w:r>
-              <w:t>FK-S-SP-P-</w:t>
-            </w:r>
-            <w:r>
-              <w:t xml:space="preserve">5, </w:t>
-            </w:r>
-            <w:r>
-              <w:t>FK-S-SP-P-</w:t>
-            </w:r>
-            <w:r>
-              <w:t xml:space="preserve">6, </w:t>
-            </w:r>
-            <w:r>
-              <w:t>FK-S-SP-P-</w:t>
-            </w:r>
-            <w:r>
-              <w:t xml:space="preserve">7, </w:t>
-            </w:r>
-            <w:r>
-              <w:t>FK-S-SP-P-</w:t>
-            </w:r>
-            <w:r>
-              <w:t>8</w:t>
+              <w:t>FK-S-SP-P-1, FK-S-SP-P-2, FK-S-SP-P-3, FK-S-SP-P-4, FK-S-SP-P-5, FK-S-SP-P-6, FK-S-SP-P-7, FK-S-SP-P-8</w:t>
             </w:r>
           </w:p>
         </w:tc>
       </w:tr>
     </w:tbl>
-    <w:p>
-      <w:pPr>
-        <w:rPr>
-          <w:b/>
-        </w:rPr>
-      </w:pPr>
-    </w:p>
     <w:p>
       <w:pPr>
         <w:rPr>
@@ -3416,7 +4128,7 @@
               <w:cnfStyle w:val="100000000000" w:firstRow="1" w:lastRow="0" w:firstColumn="0" w:lastColumn="0" w:oddVBand="0" w:evenVBand="0" w:oddHBand="0" w:evenHBand="0" w:firstRowFirstColumn="0" w:firstRowLastColumn="0" w:lastRowFirstColumn="0" w:lastRowLastColumn="0"/>
             </w:pPr>
             <w:r>
-              <w:t>7</w:t>
+              <w:t>11</w:t>
             </w:r>
           </w:p>
         </w:tc>
@@ -3647,76 +4359,12 @@
               <w:cnfStyle w:val="000000100000" w:firstRow="0" w:lastRow="0" w:firstColumn="0" w:lastColumn="0" w:oddVBand="0" w:evenVBand="0" w:oddHBand="1" w:evenHBand="0" w:firstRowFirstColumn="0" w:firstRowLastColumn="0" w:lastRowFirstColumn="0" w:lastRowLastColumn="0"/>
             </w:pPr>
             <w:r>
-              <w:t>FK-A-R-1</w:t>
-            </w:r>
-            <w:r>
-              <w:t xml:space="preserve">, </w:t>
-            </w:r>
-            <w:r>
-              <w:t>FK-A-R-</w:t>
-            </w:r>
-            <w:r>
-              <w:t xml:space="preserve">2, </w:t>
-            </w:r>
-            <w:r>
-              <w:t>FK-A-R-</w:t>
-            </w:r>
-            <w:r>
-              <w:t xml:space="preserve">3, </w:t>
-            </w:r>
-            <w:r>
-              <w:t>FK-A-R-</w:t>
-            </w:r>
-            <w:r>
-              <w:t xml:space="preserve">4, </w:t>
-            </w:r>
-            <w:r>
-              <w:t>FK-A-R-</w:t>
-            </w:r>
-            <w:r>
-              <w:t xml:space="preserve">5, </w:t>
-            </w:r>
-            <w:r>
-              <w:t>FK-A-R-</w:t>
-            </w:r>
-            <w:r>
-              <w:t xml:space="preserve">6, </w:t>
-            </w:r>
-            <w:r>
-              <w:t>FK-A-R-</w:t>
-            </w:r>
-            <w:r>
-              <w:t xml:space="preserve">7, </w:t>
-            </w:r>
-            <w:r>
-              <w:t>FK-A-R-</w:t>
-            </w:r>
-            <w:r>
-              <w:t xml:space="preserve">8, </w:t>
-            </w:r>
-            <w:r>
-              <w:t>FK-A-R-</w:t>
-            </w:r>
-            <w:r>
-              <w:t xml:space="preserve">9, </w:t>
-            </w:r>
-            <w:r>
-              <w:t>FK-A-R-1</w:t>
-            </w:r>
-            <w:r>
-              <w:t>0</w:t>
+              <w:t>FK-A-R-1, FK-A-R-2, FK-A-R-3, FK-A-R-4, FK-A-R-5, FK-A-R-6, FK-A-R-7, FK-A-R-8, FK-A-R-9, FK-A-R-10</w:t>
             </w:r>
           </w:p>
         </w:tc>
       </w:tr>
     </w:tbl>
-    <w:p>
-      <w:pPr>
-        <w:rPr>
-          <w:b/>
-        </w:rPr>
-      </w:pPr>
-    </w:p>
     <w:p>
       <w:pPr>
         <w:rPr>
@@ -3758,7 +4406,7 @@
               <w:cnfStyle w:val="100000000000" w:firstRow="1" w:lastRow="0" w:firstColumn="0" w:lastColumn="0" w:oddVBand="0" w:evenVBand="0" w:oddHBand="0" w:evenHBand="0" w:firstRowFirstColumn="0" w:firstRowLastColumn="0" w:lastRowFirstColumn="0" w:lastRowLastColumn="0"/>
             </w:pPr>
             <w:r>
-              <w:t>8</w:t>
+              <w:t>12</w:t>
             </w:r>
           </w:p>
         </w:tc>
@@ -3949,6 +4597,7 @@
           </w:tcPr>
           <w:p>
             <w:r>
+              <w:lastRenderedPageBreak/>
               <w:t>Förväntat resultat</w:t>
             </w:r>
           </w:p>
@@ -4018,22 +4667,7 @@
               <w:cnfStyle w:val="000000100000" w:firstRow="0" w:lastRow="0" w:firstColumn="0" w:lastColumn="0" w:oddVBand="0" w:evenVBand="0" w:oddHBand="1" w:evenHBand="0" w:firstRowFirstColumn="0" w:firstRowLastColumn="0" w:lastRowFirstColumn="0" w:lastRowLastColumn="0"/>
             </w:pPr>
             <w:r>
-              <w:t>FK-A-I-1</w:t>
-            </w:r>
-            <w:r>
-              <w:t xml:space="preserve">, FK-A-I-2, </w:t>
-            </w:r>
-            <w:r>
-              <w:t>FK-A-I-</w:t>
-            </w:r>
-            <w:r>
-              <w:t xml:space="preserve">3, </w:t>
-            </w:r>
-            <w:r>
-              <w:t>FK-A-I-</w:t>
-            </w:r>
-            <w:r>
-              <w:t>4</w:t>
+              <w:t>FK-A-I-1, FK-A-I-2, FK-A-I-3, FK-A-I-4</w:t>
             </w:r>
           </w:p>
         </w:tc>
@@ -4080,7 +4714,7 @@
               <w:cnfStyle w:val="100000000000" w:firstRow="1" w:lastRow="0" w:firstColumn="0" w:lastColumn="0" w:oddVBand="0" w:evenVBand="0" w:oddHBand="0" w:evenHBand="0" w:firstRowFirstColumn="0" w:firstRowLastColumn="0" w:lastRowFirstColumn="0" w:lastRowLastColumn="0"/>
             </w:pPr>
             <w:r>
-              <w:t>9</w:t>
+              <w:t>13</w:t>
             </w:r>
           </w:p>
         </w:tc>
@@ -4315,13 +4949,6 @@
         </w:tc>
       </w:tr>
     </w:tbl>
-    <w:p>
-      <w:pPr>
-        <w:rPr>
-          <w:b/>
-        </w:rPr>
-      </w:pPr>
-    </w:p>
     <w:p>
       <w:pPr>
         <w:rPr>
@@ -4363,7 +4990,7 @@
               <w:cnfStyle w:val="100000000000" w:firstRow="1" w:lastRow="0" w:firstColumn="0" w:lastColumn="0" w:oddVBand="0" w:evenVBand="0" w:oddHBand="0" w:evenHBand="0" w:firstRowFirstColumn="0" w:firstRowLastColumn="0" w:lastRowFirstColumn="0" w:lastRowLastColumn="0"/>
             </w:pPr>
             <w:r>
-              <w:t>10</w:t>
+              <w:t>14</w:t>
             </w:r>
           </w:p>
         </w:tc>
@@ -4533,12 +5160,7 @@
               <w:cnfStyle w:val="000000000000" w:firstRow="0" w:lastRow="0" w:firstColumn="0" w:lastColumn="0" w:oddVBand="0" w:evenVBand="0" w:oddHBand="0" w:evenHBand="0" w:firstRowFirstColumn="0" w:firstRowLastColumn="0" w:lastRowFirstColumn="0" w:lastRowLastColumn="0"/>
             </w:pPr>
             <w:r>
-              <w:t>Antal rundor ska kun</w:t>
-            </w:r>
-            <w:bookmarkStart w:id="5" w:name="_GoBack"/>
-            <w:bookmarkEnd w:id="5"/>
-            <w:r>
-              <w:t>na sättas till:</w:t>
+              <w:t>Antal rundor ska kunna sättas till:</w:t>
             </w:r>
           </w:p>
           <w:p>
@@ -4607,19 +5229,7 @@
               <w:cnfStyle w:val="000000100000" w:firstRow="0" w:lastRow="0" w:firstColumn="0" w:lastColumn="0" w:oddVBand="0" w:evenVBand="0" w:oddHBand="1" w:evenHBand="0" w:firstRowFirstColumn="0" w:firstRowLastColumn="0" w:lastRowFirstColumn="0" w:lastRowLastColumn="0"/>
             </w:pPr>
             <w:r>
-              <w:t>FK-S-SP-6</w:t>
-            </w:r>
-            <w:r>
-              <w:t xml:space="preserve">, </w:t>
-            </w:r>
-            <w:r>
-              <w:t>FK-S-SP-7</w:t>
-            </w:r>
-            <w:r>
-              <w:t xml:space="preserve">, </w:t>
-            </w:r>
-            <w:r>
-              <w:t>FK-S-SP-22:</w:t>
+              <w:t>FK-S-SP-6, FK-S-SP-7, FK-S-SP-22:</w:t>
             </w:r>
           </w:p>
         </w:tc>
@@ -4632,15 +5242,1084 @@
         </w:rPr>
       </w:pPr>
     </w:p>
+    <w:tbl>
+      <w:tblPr>
+        <w:tblStyle w:val="Rutntstabell4dekorfrg11"/>
+        <w:tblW w:w="0" w:type="auto"/>
+        <w:tblLook w:val="04A0" w:firstRow="1" w:lastRow="0" w:firstColumn="1" w:lastColumn="0" w:noHBand="0" w:noVBand="1"/>
+      </w:tblPr>
+      <w:tblGrid>
+        <w:gridCol w:w="2093"/>
+        <w:gridCol w:w="6353"/>
+      </w:tblGrid>
+      <w:tr>
+        <w:trPr>
+          <w:cnfStyle w:val="100000000000" w:firstRow="1" w:lastRow="0" w:firstColumn="0" w:lastColumn="0" w:oddVBand="0" w:evenVBand="0" w:oddHBand="0" w:evenHBand="0" w:firstRowFirstColumn="0" w:firstRowLastColumn="0" w:lastRowFirstColumn="0" w:lastRowLastColumn="0"/>
+        </w:trPr>
+        <w:tc>
+          <w:tcPr>
+            <w:cnfStyle w:val="001000000000" w:firstRow="0" w:lastRow="0" w:firstColumn="1" w:lastColumn="0" w:oddVBand="0" w:evenVBand="0" w:oddHBand="0" w:evenHBand="0" w:firstRowFirstColumn="0" w:firstRowLastColumn="0" w:lastRowFirstColumn="0" w:lastRowLastColumn="0"/>
+            <w:tcW w:w="2093" w:type="dxa"/>
+          </w:tcPr>
+          <w:p>
+            <w:r>
+              <w:t>ID</w:t>
+            </w:r>
+          </w:p>
+        </w:tc>
+        <w:tc>
+          <w:tcPr>
+            <w:tcW w:w="6353" w:type="dxa"/>
+          </w:tcPr>
+          <w:p>
+            <w:pPr>
+              <w:cnfStyle w:val="100000000000" w:firstRow="1" w:lastRow="0" w:firstColumn="0" w:lastColumn="0" w:oddVBand="0" w:evenVBand="0" w:oddHBand="0" w:evenHBand="0" w:firstRowFirstColumn="0" w:firstRowLastColumn="0" w:lastRowFirstColumn="0" w:lastRowLastColumn="0"/>
+            </w:pPr>
+            <w:r>
+              <w:t>15</w:t>
+            </w:r>
+          </w:p>
+        </w:tc>
+      </w:tr>
+      <w:tr>
+        <w:trPr>
+          <w:cnfStyle w:val="000000100000" w:firstRow="0" w:lastRow="0" w:firstColumn="0" w:lastColumn="0" w:oddVBand="0" w:evenVBand="0" w:oddHBand="1" w:evenHBand="0" w:firstRowFirstColumn="0" w:firstRowLastColumn="0" w:lastRowFirstColumn="0" w:lastRowLastColumn="0"/>
+        </w:trPr>
+        <w:tc>
+          <w:tcPr>
+            <w:cnfStyle w:val="001000000000" w:firstRow="0" w:lastRow="0" w:firstColumn="1" w:lastColumn="0" w:oddVBand="0" w:evenVBand="0" w:oddHBand="0" w:evenHBand="0" w:firstRowFirstColumn="0" w:firstRowLastColumn="0" w:lastRowFirstColumn="0" w:lastRowLastColumn="0"/>
+            <w:tcW w:w="2093" w:type="dxa"/>
+          </w:tcPr>
+          <w:p>
+            <w:r>
+              <w:t>Namn</w:t>
+            </w:r>
+          </w:p>
+        </w:tc>
+        <w:tc>
+          <w:tcPr>
+            <w:tcW w:w="6353" w:type="dxa"/>
+          </w:tcPr>
+          <w:p>
+            <w:pPr>
+              <w:cnfStyle w:val="000000100000" w:firstRow="0" w:lastRow="0" w:firstColumn="0" w:lastColumn="0" w:oddVBand="0" w:evenVBand="0" w:oddHBand="1" w:evenHBand="0" w:firstRowFirstColumn="0" w:firstRowLastColumn="0" w:lastRowFirstColumn="0" w:lastRowLastColumn="0"/>
+            </w:pPr>
+            <w:r>
+              <w:t>Test av användargränssnitt - Nätverksspel</w:t>
+            </w:r>
+          </w:p>
+        </w:tc>
+      </w:tr>
+      <w:tr>
+        <w:tc>
+          <w:tcPr>
+            <w:cnfStyle w:val="001000000000" w:firstRow="0" w:lastRow="0" w:firstColumn="1" w:lastColumn="0" w:oddVBand="0" w:evenVBand="0" w:oddHBand="0" w:evenHBand="0" w:firstRowFirstColumn="0" w:firstRowLastColumn="0" w:lastRowFirstColumn="0" w:lastRowLastColumn="0"/>
+            <w:tcW w:w="2093" w:type="dxa"/>
+          </w:tcPr>
+          <w:p>
+            <w:r>
+              <w:t>Förberedelser</w:t>
+            </w:r>
+          </w:p>
+        </w:tc>
+        <w:tc>
+          <w:tcPr>
+            <w:tcW w:w="6353" w:type="dxa"/>
+          </w:tcPr>
+          <w:p>
+            <w:pPr>
+              <w:cnfStyle w:val="000000000000" w:firstRow="0" w:lastRow="0" w:firstColumn="0" w:lastColumn="0" w:oddVBand="0" w:evenVBand="0" w:oddHBand="0" w:evenHBand="0" w:firstRowFirstColumn="0" w:firstRowLastColumn="0" w:lastRowFirstColumn="0" w:lastRowLastColumn="0"/>
+            </w:pPr>
+            <w:r>
+              <w:t>Ett fungerande UI i en Android Applikation och en server.</w:t>
+            </w:r>
+          </w:p>
+        </w:tc>
+      </w:tr>
+      <w:tr>
+        <w:trPr>
+          <w:cnfStyle w:val="000000100000" w:firstRow="0" w:lastRow="0" w:firstColumn="0" w:lastColumn="0" w:oddVBand="0" w:evenVBand="0" w:oddHBand="1" w:evenHBand="0" w:firstRowFirstColumn="0" w:firstRowLastColumn="0" w:lastRowFirstColumn="0" w:lastRowLastColumn="0"/>
+        </w:trPr>
+        <w:tc>
+          <w:tcPr>
+            <w:cnfStyle w:val="001000000000" w:firstRow="0" w:lastRow="0" w:firstColumn="1" w:lastColumn="0" w:oddVBand="0" w:evenVBand="0" w:oddHBand="0" w:evenHBand="0" w:firstRowFirstColumn="0" w:firstRowLastColumn="0" w:lastRowFirstColumn="0" w:lastRowLastColumn="0"/>
+            <w:tcW w:w="2093" w:type="dxa"/>
+          </w:tcPr>
+          <w:p>
+            <w:r>
+              <w:t>Teststeg</w:t>
+            </w:r>
+          </w:p>
+        </w:tc>
+        <w:tc>
+          <w:tcPr>
+            <w:tcW w:w="6353" w:type="dxa"/>
+          </w:tcPr>
+          <w:p>
+            <w:pPr>
+              <w:pStyle w:val="Liststycke"/>
+              <w:numPr>
+                <w:ilvl w:val="0"/>
+                <w:numId w:val="14"/>
+              </w:numPr>
+              <w:cnfStyle w:val="000000100000" w:firstRow="0" w:lastRow="0" w:firstColumn="0" w:lastColumn="0" w:oddVBand="0" w:evenVBand="0" w:oddHBand="1" w:evenHBand="0" w:firstRowFirstColumn="0" w:firstRowLastColumn="0" w:lastRowFirstColumn="0" w:lastRowLastColumn="0"/>
+            </w:pPr>
+            <w:r>
+              <w:t xml:space="preserve">Placera en bricka i varje kolumn. </w:t>
+            </w:r>
+          </w:p>
+          <w:p>
+            <w:pPr>
+              <w:pStyle w:val="Liststycke"/>
+              <w:numPr>
+                <w:ilvl w:val="0"/>
+                <w:numId w:val="14"/>
+              </w:numPr>
+              <w:cnfStyle w:val="000000100000" w:firstRow="0" w:lastRow="0" w:firstColumn="0" w:lastColumn="0" w:oddVBand="0" w:evenVBand="0" w:oddHBand="1" w:evenHBand="0" w:firstRowFirstColumn="0" w:firstRowLastColumn="0" w:lastRowFirstColumn="0" w:lastRowLastColumn="0"/>
+            </w:pPr>
+            <w:r>
+              <w:t>Kolla så att man kan se alla brickor man lägger.</w:t>
+            </w:r>
+          </w:p>
+          <w:p>
+            <w:pPr>
+              <w:pStyle w:val="Liststycke"/>
+              <w:numPr>
+                <w:ilvl w:val="0"/>
+                <w:numId w:val="14"/>
+              </w:numPr>
+              <w:cnfStyle w:val="000000100000" w:firstRow="0" w:lastRow="0" w:firstColumn="0" w:lastColumn="0" w:oddVBand="0" w:evenVBand="0" w:oddHBand="1" w:evenHBand="0" w:firstRowFirstColumn="0" w:firstRowLastColumn="0" w:lastRowFirstColumn="0" w:lastRowLastColumn="0"/>
+            </w:pPr>
+            <w:r>
+              <w:t>Kolla så att vårt UI hanterar vinst i nätverksspel.</w:t>
+            </w:r>
+          </w:p>
+          <w:p>
+            <w:pPr>
+              <w:pStyle w:val="Liststycke"/>
+              <w:numPr>
+                <w:ilvl w:val="0"/>
+                <w:numId w:val="14"/>
+              </w:numPr>
+              <w:cnfStyle w:val="000000100000" w:firstRow="0" w:lastRow="0" w:firstColumn="0" w:lastColumn="0" w:oddVBand="0" w:evenVBand="0" w:oddHBand="1" w:evenHBand="0" w:firstRowFirstColumn="0" w:firstRowLastColumn="0" w:lastRowFirstColumn="0" w:lastRowLastColumn="0"/>
+            </w:pPr>
+            <w:r>
+              <w:t>Kolla så att vårt UI hanterar nytt spel med motståndaren och hindrar spelaren från att lägga i fulla kolumner.</w:t>
+            </w:r>
+          </w:p>
+          <w:p>
+            <w:pPr>
+              <w:pStyle w:val="Liststycke"/>
+              <w:numPr>
+                <w:ilvl w:val="0"/>
+                <w:numId w:val="14"/>
+              </w:numPr>
+              <w:cnfStyle w:val="000000100000" w:firstRow="0" w:lastRow="0" w:firstColumn="0" w:lastColumn="0" w:oddVBand="0" w:evenVBand="0" w:oddHBand="1" w:evenHBand="0" w:firstRowFirstColumn="0" w:firstRowLastColumn="0" w:lastRowFirstColumn="0" w:lastRowLastColumn="0"/>
+            </w:pPr>
+            <w:r>
+              <w:t>Kolla så att det visas tydligt vems tur det är.</w:t>
+            </w:r>
+          </w:p>
+          <w:p>
+            <w:pPr>
+              <w:pStyle w:val="Liststycke"/>
+              <w:numPr>
+                <w:ilvl w:val="0"/>
+                <w:numId w:val="14"/>
+              </w:numPr>
+              <w:cnfStyle w:val="000000100000" w:firstRow="0" w:lastRow="0" w:firstColumn="0" w:lastColumn="0" w:oddVBand="0" w:evenVBand="0" w:oddHBand="1" w:evenHBand="0" w:firstRowFirstColumn="0" w:firstRowLastColumn="0" w:lastRowFirstColumn="0" w:lastRowLastColumn="0"/>
+            </w:pPr>
+            <w:r>
+              <w:lastRenderedPageBreak/>
+              <w:t xml:space="preserve">Tryck på ditt eget namn respektive motståndarens namn, information om spelarna ska visas. </w:t>
+            </w:r>
+          </w:p>
+          <w:p>
+            <w:pPr>
+              <w:pStyle w:val="Liststycke"/>
+              <w:numPr>
+                <w:ilvl w:val="0"/>
+                <w:numId w:val="14"/>
+              </w:numPr>
+              <w:cnfStyle w:val="000000100000" w:firstRow="0" w:lastRow="0" w:firstColumn="0" w:lastColumn="0" w:oddVBand="0" w:evenVBand="0" w:oddHBand="1" w:evenHBand="0" w:firstRowFirstColumn="0" w:firstRowLastColumn="0" w:lastRowFirstColumn="0" w:lastRowLastColumn="0"/>
+            </w:pPr>
+            <w:r>
+              <w:t>Kolla så att du har rätt färg.</w:t>
+            </w:r>
+          </w:p>
+          <w:p>
+            <w:pPr>
+              <w:pStyle w:val="Liststycke"/>
+              <w:numPr>
+                <w:ilvl w:val="0"/>
+                <w:numId w:val="14"/>
+              </w:numPr>
+              <w:cnfStyle w:val="000000100000" w:firstRow="0" w:lastRow="0" w:firstColumn="0" w:lastColumn="0" w:oddVBand="0" w:evenVBand="0" w:oddHBand="1" w:evenHBand="0" w:firstRowFirstColumn="0" w:firstRowLastColumn="0" w:lastRowFirstColumn="0" w:lastRowLastColumn="0"/>
+            </w:pPr>
+            <w:r>
+              <w:t xml:space="preserve">Kolla att rätt </w:t>
+            </w:r>
+            <w:proofErr w:type="spellStart"/>
+            <w:r>
+              <w:t>elo</w:t>
+            </w:r>
+            <w:proofErr w:type="spellEnd"/>
+            <w:r>
+              <w:t>/namn visas.</w:t>
+            </w:r>
+          </w:p>
+        </w:tc>
+      </w:tr>
+      <w:tr>
+        <w:tc>
+          <w:tcPr>
+            <w:cnfStyle w:val="001000000000" w:firstRow="0" w:lastRow="0" w:firstColumn="1" w:lastColumn="0" w:oddVBand="0" w:evenVBand="0" w:oddHBand="0" w:evenHBand="0" w:firstRowFirstColumn="0" w:firstRowLastColumn="0" w:lastRowFirstColumn="0" w:lastRowLastColumn="0"/>
+            <w:tcW w:w="2093" w:type="dxa"/>
+          </w:tcPr>
+          <w:p>
+            <w:r>
+              <w:lastRenderedPageBreak/>
+              <w:t>Förväntat resultat</w:t>
+            </w:r>
+          </w:p>
+        </w:tc>
+        <w:tc>
+          <w:tcPr>
+            <w:tcW w:w="6353" w:type="dxa"/>
+          </w:tcPr>
+          <w:p>
+            <w:pPr>
+              <w:cnfStyle w:val="000000000000" w:firstRow="0" w:lastRow="0" w:firstColumn="0" w:lastColumn="0" w:oddVBand="0" w:evenVBand="0" w:oddHBand="0" w:evenHBand="0" w:firstRowFirstColumn="0" w:firstRowLastColumn="0" w:lastRowFirstColumn="0" w:lastRowLastColumn="0"/>
+            </w:pPr>
+            <w:r>
+              <w:t xml:space="preserve">Vårt UI ska hantera vinstkollen bra och förmedla vinst/förlust/oavgjort samt ge användaren valet att spela igen mot motståndaren. Man kan se namnen på de båda spelarna och rätt </w:t>
+            </w:r>
+            <w:proofErr w:type="spellStart"/>
+            <w:r>
+              <w:t>elo</w:t>
+            </w:r>
+            <w:proofErr w:type="spellEnd"/>
+            <w:r>
+              <w:t xml:space="preserve"> visas.</w:t>
+            </w:r>
+          </w:p>
+        </w:tc>
+      </w:tr>
+      <w:tr>
+        <w:trPr>
+          <w:cnfStyle w:val="000000100000" w:firstRow="0" w:lastRow="0" w:firstColumn="0" w:lastColumn="0" w:oddVBand="0" w:evenVBand="0" w:oddHBand="1" w:evenHBand="0" w:firstRowFirstColumn="0" w:firstRowLastColumn="0" w:lastRowFirstColumn="0" w:lastRowLastColumn="0"/>
+        </w:trPr>
+        <w:tc>
+          <w:tcPr>
+            <w:cnfStyle w:val="001000000000" w:firstRow="0" w:lastRow="0" w:firstColumn="1" w:lastColumn="0" w:oddVBand="0" w:evenVBand="0" w:oddHBand="0" w:evenHBand="0" w:firstRowFirstColumn="0" w:firstRowLastColumn="0" w:lastRowFirstColumn="0" w:lastRowLastColumn="0"/>
+            <w:tcW w:w="2093" w:type="dxa"/>
+          </w:tcPr>
+          <w:p>
+            <w:r>
+              <w:t>Krav</w:t>
+            </w:r>
+          </w:p>
+        </w:tc>
+        <w:tc>
+          <w:tcPr>
+            <w:tcW w:w="6353" w:type="dxa"/>
+          </w:tcPr>
+          <w:p>
+            <w:pPr>
+              <w:cnfStyle w:val="000000100000" w:firstRow="0" w:lastRow="0" w:firstColumn="0" w:lastColumn="0" w:oddVBand="0" w:evenVBand="0" w:oddHBand="1" w:evenHBand="0" w:firstRowFirstColumn="0" w:firstRowLastColumn="0" w:lastRowFirstColumn="0" w:lastRowLastColumn="0"/>
+            </w:pPr>
+            <w:r>
+              <w:t>FK-S-SP-10, FK-S-SP-12, FK-S-SP-14, FK-S-SP-18, FK-S-SP-26, FK-S-SP-27, FK-S-A-1, FK-S-A-2</w:t>
+            </w:r>
+          </w:p>
+        </w:tc>
+      </w:tr>
+    </w:tbl>
     <w:p>
       <w:pPr>
+        <w:rPr>
+          <w:b/>
+        </w:rPr>
+      </w:pPr>
+    </w:p>
+    <w:tbl>
+      <w:tblPr>
+        <w:tblStyle w:val="Rutntstabell4dekorfrg11"/>
+        <w:tblpPr w:leftFromText="141" w:rightFromText="141" w:vertAnchor="text" w:horzAnchor="margin" w:tblpY="35"/>
+        <w:tblW w:w="0" w:type="auto"/>
+        <w:tblLook w:val="04A0" w:firstRow="1" w:lastRow="0" w:firstColumn="1" w:lastColumn="0" w:noHBand="0" w:noVBand="1"/>
+      </w:tblPr>
+      <w:tblGrid>
+        <w:gridCol w:w="2093"/>
+        <w:gridCol w:w="6353"/>
+      </w:tblGrid>
+      <w:tr>
+        <w:trPr>
+          <w:cnfStyle w:val="100000000000" w:firstRow="1" w:lastRow="0" w:firstColumn="0" w:lastColumn="0" w:oddVBand="0" w:evenVBand="0" w:oddHBand="0" w:evenHBand="0" w:firstRowFirstColumn="0" w:firstRowLastColumn="0" w:lastRowFirstColumn="0" w:lastRowLastColumn="0"/>
+        </w:trPr>
+        <w:tc>
+          <w:tcPr>
+            <w:cnfStyle w:val="001000000000" w:firstRow="0" w:lastRow="0" w:firstColumn="1" w:lastColumn="0" w:oddVBand="0" w:evenVBand="0" w:oddHBand="0" w:evenHBand="0" w:firstRowFirstColumn="0" w:firstRowLastColumn="0" w:lastRowFirstColumn="0" w:lastRowLastColumn="0"/>
+            <w:tcW w:w="2093" w:type="dxa"/>
+          </w:tcPr>
+          <w:p>
+            <w:bookmarkStart w:id="5" w:name="_Toc289336270"/>
+            <w:r>
+              <w:t>ID</w:t>
+            </w:r>
+          </w:p>
+        </w:tc>
+        <w:tc>
+          <w:tcPr>
+            <w:tcW w:w="6353" w:type="dxa"/>
+          </w:tcPr>
+          <w:p>
+            <w:pPr>
+              <w:cnfStyle w:val="100000000000" w:firstRow="1" w:lastRow="0" w:firstColumn="0" w:lastColumn="0" w:oddVBand="0" w:evenVBand="0" w:oddHBand="0" w:evenHBand="0" w:firstRowFirstColumn="0" w:firstRowLastColumn="0" w:lastRowFirstColumn="0" w:lastRowLastColumn="0"/>
+            </w:pPr>
+            <w:r>
+              <w:t>16</w:t>
+            </w:r>
+          </w:p>
+        </w:tc>
+      </w:tr>
+      <w:tr>
+        <w:trPr>
+          <w:cnfStyle w:val="000000100000" w:firstRow="0" w:lastRow="0" w:firstColumn="0" w:lastColumn="0" w:oddVBand="0" w:evenVBand="0" w:oddHBand="1" w:evenHBand="0" w:firstRowFirstColumn="0" w:firstRowLastColumn="0" w:lastRowFirstColumn="0" w:lastRowLastColumn="0"/>
+        </w:trPr>
+        <w:tc>
+          <w:tcPr>
+            <w:cnfStyle w:val="001000000000" w:firstRow="0" w:lastRow="0" w:firstColumn="1" w:lastColumn="0" w:oddVBand="0" w:evenVBand="0" w:oddHBand="0" w:evenHBand="0" w:firstRowFirstColumn="0" w:firstRowLastColumn="0" w:lastRowFirstColumn="0" w:lastRowLastColumn="0"/>
+            <w:tcW w:w="2093" w:type="dxa"/>
+          </w:tcPr>
+          <w:p>
+            <w:r>
+              <w:t>Namn</w:t>
+            </w:r>
+          </w:p>
+        </w:tc>
+        <w:tc>
+          <w:tcPr>
+            <w:tcW w:w="6353" w:type="dxa"/>
+          </w:tcPr>
+          <w:p>
+            <w:pPr>
+              <w:cnfStyle w:val="000000100000" w:firstRow="0" w:lastRow="0" w:firstColumn="0" w:lastColumn="0" w:oddVBand="0" w:evenVBand="0" w:oddHBand="1" w:evenHBand="0" w:firstRowFirstColumn="0" w:firstRowLastColumn="0" w:lastRowFirstColumn="0" w:lastRowLastColumn="0"/>
+            </w:pPr>
+            <w:r>
+              <w:t xml:space="preserve">Test av användargränssnittselement </w:t>
+            </w:r>
+          </w:p>
+        </w:tc>
+      </w:tr>
+      <w:tr>
+        <w:tc>
+          <w:tcPr>
+            <w:cnfStyle w:val="001000000000" w:firstRow="0" w:lastRow="0" w:firstColumn="1" w:lastColumn="0" w:oddVBand="0" w:evenVBand="0" w:oddHBand="0" w:evenHBand="0" w:firstRowFirstColumn="0" w:firstRowLastColumn="0" w:lastRowFirstColumn="0" w:lastRowLastColumn="0"/>
+            <w:tcW w:w="2093" w:type="dxa"/>
+          </w:tcPr>
+          <w:p>
+            <w:r>
+              <w:t>Förberedelser</w:t>
+            </w:r>
+          </w:p>
+        </w:tc>
+        <w:tc>
+          <w:tcPr>
+            <w:tcW w:w="6353" w:type="dxa"/>
+          </w:tcPr>
+          <w:p>
+            <w:pPr>
+              <w:cnfStyle w:val="000000000000" w:firstRow="0" w:lastRow="0" w:firstColumn="0" w:lastColumn="0" w:oddVBand="0" w:evenVBand="0" w:oddHBand="0" w:evenHBand="0" w:firstRowFirstColumn="0" w:firstRowLastColumn="0" w:lastRowFirstColumn="0" w:lastRowLastColumn="0"/>
+            </w:pPr>
+            <w:r>
+              <w:t xml:space="preserve">Ett fungerande UI i en Android Applikation. </w:t>
+            </w:r>
+          </w:p>
+        </w:tc>
+      </w:tr>
+      <w:tr>
+        <w:trPr>
+          <w:cnfStyle w:val="000000100000" w:firstRow="0" w:lastRow="0" w:firstColumn="0" w:lastColumn="0" w:oddVBand="0" w:evenVBand="0" w:oddHBand="1" w:evenHBand="0" w:firstRowFirstColumn="0" w:firstRowLastColumn="0" w:lastRowFirstColumn="0" w:lastRowLastColumn="0"/>
+        </w:trPr>
+        <w:tc>
+          <w:tcPr>
+            <w:cnfStyle w:val="001000000000" w:firstRow="0" w:lastRow="0" w:firstColumn="1" w:lastColumn="0" w:oddVBand="0" w:evenVBand="0" w:oddHBand="0" w:evenHBand="0" w:firstRowFirstColumn="0" w:firstRowLastColumn="0" w:lastRowFirstColumn="0" w:lastRowLastColumn="0"/>
+            <w:tcW w:w="2093" w:type="dxa"/>
+          </w:tcPr>
+          <w:p>
+            <w:r>
+              <w:t>Teststeg</w:t>
+            </w:r>
+          </w:p>
+        </w:tc>
+        <w:tc>
+          <w:tcPr>
+            <w:tcW w:w="6353" w:type="dxa"/>
+          </w:tcPr>
+          <w:p>
+            <w:pPr>
+              <w:pStyle w:val="Liststycke"/>
+              <w:numPr>
+                <w:ilvl w:val="0"/>
+                <w:numId w:val="15"/>
+              </w:numPr>
+              <w:cnfStyle w:val="000000100000" w:firstRow="0" w:lastRow="0" w:firstColumn="0" w:lastColumn="0" w:oddVBand="0" w:evenVBand="0" w:oddHBand="1" w:evenHBand="0" w:firstRowFirstColumn="0" w:firstRowLastColumn="0" w:lastRowFirstColumn="0" w:lastRowLastColumn="0"/>
+            </w:pPr>
+            <w:r>
+              <w:t>Kolla så att loggan stannar kvar i applikationen.</w:t>
+            </w:r>
+          </w:p>
+          <w:p>
+            <w:pPr>
+              <w:pStyle w:val="Liststycke"/>
+              <w:numPr>
+                <w:ilvl w:val="0"/>
+                <w:numId w:val="15"/>
+              </w:numPr>
+              <w:cnfStyle w:val="000000100000" w:firstRow="0" w:lastRow="0" w:firstColumn="0" w:lastColumn="0" w:oddVBand="0" w:evenVBand="0" w:oddHBand="1" w:evenHBand="0" w:firstRowFirstColumn="0" w:firstRowLastColumn="0" w:lastRowFirstColumn="0" w:lastRowLastColumn="0"/>
+            </w:pPr>
+            <w:r>
+              <w:t>Starta ett nytt spel och kolla så att animationen fungerar när man lägger en bricka.</w:t>
+            </w:r>
+          </w:p>
+          <w:p>
+            <w:pPr>
+              <w:pStyle w:val="Liststycke"/>
+              <w:numPr>
+                <w:ilvl w:val="0"/>
+                <w:numId w:val="15"/>
+              </w:numPr>
+              <w:cnfStyle w:val="000000100000" w:firstRow="0" w:lastRow="0" w:firstColumn="0" w:lastColumn="0" w:oddVBand="0" w:evenVBand="0" w:oddHBand="1" w:evenHBand="0" w:firstRowFirstColumn="0" w:firstRowLastColumn="0" w:lastRowFirstColumn="0" w:lastRowLastColumn="0"/>
+            </w:pPr>
+            <w:r>
+              <w:t>Kolla så att applikationen anpassar sitt utseende till skärmstorleken genom att använda olika stora mobiler.</w:t>
+            </w:r>
+          </w:p>
+          <w:p>
+            <w:pPr>
+              <w:pStyle w:val="Liststycke"/>
+              <w:numPr>
+                <w:ilvl w:val="0"/>
+                <w:numId w:val="15"/>
+              </w:numPr>
+              <w:cnfStyle w:val="000000100000" w:firstRow="0" w:lastRow="0" w:firstColumn="0" w:lastColumn="0" w:oddVBand="0" w:evenVBand="0" w:oddHBand="1" w:evenHBand="0" w:firstRowFirstColumn="0" w:firstRowLastColumn="0" w:lastRowFirstColumn="0" w:lastRowLastColumn="0"/>
+            </w:pPr>
+            <w:r>
+              <w:t>Koppla upp dig mot en server och kolla så att applikationen har feedback genom laddningssymboler.</w:t>
+            </w:r>
+          </w:p>
+        </w:tc>
+      </w:tr>
+      <w:tr>
+        <w:tc>
+          <w:tcPr>
+            <w:cnfStyle w:val="001000000000" w:firstRow="0" w:lastRow="0" w:firstColumn="1" w:lastColumn="0" w:oddVBand="0" w:evenVBand="0" w:oddHBand="0" w:evenHBand="0" w:firstRowFirstColumn="0" w:firstRowLastColumn="0" w:lastRowFirstColumn="0" w:lastRowLastColumn="0"/>
+            <w:tcW w:w="2093" w:type="dxa"/>
+          </w:tcPr>
+          <w:p>
+            <w:r>
+              <w:t>Förväntat resultat</w:t>
+            </w:r>
+          </w:p>
+        </w:tc>
+        <w:tc>
+          <w:tcPr>
+            <w:tcW w:w="6353" w:type="dxa"/>
+          </w:tcPr>
+          <w:p>
+            <w:pPr>
+              <w:cnfStyle w:val="000000000000" w:firstRow="0" w:lastRow="0" w:firstColumn="0" w:lastColumn="0" w:oddVBand="0" w:evenVBand="0" w:oddHBand="0" w:evenHBand="0" w:firstRowFirstColumn="0" w:firstRowLastColumn="0" w:lastRowFirstColumn="0" w:lastRowLastColumn="0"/>
+            </w:pPr>
+            <w:r>
+              <w:t xml:space="preserve">Loggan stannar kvar. Applikationen anpassar sin storlek till skärmen. Animationen för brickor fungerar och applikationen har laddnings-symboler till laddning. </w:t>
+            </w:r>
+          </w:p>
+        </w:tc>
+      </w:tr>
+      <w:tr>
+        <w:trPr>
+          <w:cnfStyle w:val="000000100000" w:firstRow="0" w:lastRow="0" w:firstColumn="0" w:lastColumn="0" w:oddVBand="0" w:evenVBand="0" w:oddHBand="1" w:evenHBand="0" w:firstRowFirstColumn="0" w:firstRowLastColumn="0" w:lastRowFirstColumn="0" w:lastRowLastColumn="0"/>
+        </w:trPr>
+        <w:tc>
+          <w:tcPr>
+            <w:cnfStyle w:val="001000000000" w:firstRow="0" w:lastRow="0" w:firstColumn="1" w:lastColumn="0" w:oddVBand="0" w:evenVBand="0" w:oddHBand="0" w:evenHBand="0" w:firstRowFirstColumn="0" w:firstRowLastColumn="0" w:lastRowFirstColumn="0" w:lastRowLastColumn="0"/>
+            <w:tcW w:w="2093" w:type="dxa"/>
+          </w:tcPr>
+          <w:p>
+            <w:r>
+              <w:t>Krav</w:t>
+            </w:r>
+          </w:p>
+        </w:tc>
+        <w:tc>
+          <w:tcPr>
+            <w:tcW w:w="6353" w:type="dxa"/>
+          </w:tcPr>
+          <w:p>
+            <w:pPr>
+              <w:cnfStyle w:val="000000100000" w:firstRow="0" w:lastRow="0" w:firstColumn="0" w:lastColumn="0" w:oddVBand="0" w:evenVBand="0" w:oddHBand="1" w:evenHBand="0" w:firstRowFirstColumn="0" w:firstRowLastColumn="0" w:lastRowFirstColumn="0" w:lastRowLastColumn="0"/>
+            </w:pPr>
+            <w:r>
+              <w:t>IFK-A-4, IFK-A-5, IFK-A-6, IFK-A-7</w:t>
+            </w:r>
+            <w:r>
+              <w:t xml:space="preserve">, </w:t>
+            </w:r>
+            <w:r>
+              <w:t>FK-S-A-7</w:t>
+            </w:r>
+          </w:p>
+        </w:tc>
+      </w:tr>
+    </w:tbl>
+    <w:p/>
+    <w:tbl>
+      <w:tblPr>
+        <w:tblStyle w:val="Rutntstabell4dekorfrg11"/>
+        <w:tblpPr w:leftFromText="141" w:rightFromText="141" w:vertAnchor="text" w:horzAnchor="margin" w:tblpY="35"/>
+        <w:tblW w:w="0" w:type="auto"/>
+        <w:tblLook w:val="04A0" w:firstRow="1" w:lastRow="0" w:firstColumn="1" w:lastColumn="0" w:noHBand="0" w:noVBand="1"/>
+      </w:tblPr>
+      <w:tblGrid>
+        <w:gridCol w:w="2093"/>
+        <w:gridCol w:w="6353"/>
+      </w:tblGrid>
+      <w:tr>
+        <w:trPr>
+          <w:cnfStyle w:val="100000000000" w:firstRow="1" w:lastRow="0" w:firstColumn="0" w:lastColumn="0" w:oddVBand="0" w:evenVBand="0" w:oddHBand="0" w:evenHBand="0" w:firstRowFirstColumn="0" w:firstRowLastColumn="0" w:lastRowFirstColumn="0" w:lastRowLastColumn="0"/>
+        </w:trPr>
+        <w:tc>
+          <w:tcPr>
+            <w:cnfStyle w:val="001000000000" w:firstRow="0" w:lastRow="0" w:firstColumn="1" w:lastColumn="0" w:oddVBand="0" w:evenVBand="0" w:oddHBand="0" w:evenHBand="0" w:firstRowFirstColumn="0" w:firstRowLastColumn="0" w:lastRowFirstColumn="0" w:lastRowLastColumn="0"/>
+            <w:tcW w:w="2093" w:type="dxa"/>
+          </w:tcPr>
+          <w:p>
+            <w:r>
+              <w:t>ID</w:t>
+            </w:r>
+          </w:p>
+        </w:tc>
+        <w:tc>
+          <w:tcPr>
+            <w:tcW w:w="6353" w:type="dxa"/>
+          </w:tcPr>
+          <w:p>
+            <w:pPr>
+              <w:cnfStyle w:val="100000000000" w:firstRow="1" w:lastRow="0" w:firstColumn="0" w:lastColumn="0" w:oddVBand="0" w:evenVBand="0" w:oddHBand="0" w:evenHBand="0" w:firstRowFirstColumn="0" w:firstRowLastColumn="0" w:lastRowFirstColumn="0" w:lastRowLastColumn="0"/>
+            </w:pPr>
+            <w:r>
+              <w:t>17</w:t>
+            </w:r>
+          </w:p>
+        </w:tc>
+      </w:tr>
+      <w:tr>
+        <w:trPr>
+          <w:cnfStyle w:val="000000100000" w:firstRow="0" w:lastRow="0" w:firstColumn="0" w:lastColumn="0" w:oddVBand="0" w:evenVBand="0" w:oddHBand="1" w:evenHBand="0" w:firstRowFirstColumn="0" w:firstRowLastColumn="0" w:lastRowFirstColumn="0" w:lastRowLastColumn="0"/>
+        </w:trPr>
+        <w:tc>
+          <w:tcPr>
+            <w:cnfStyle w:val="001000000000" w:firstRow="0" w:lastRow="0" w:firstColumn="1" w:lastColumn="0" w:oddVBand="0" w:evenVBand="0" w:oddHBand="0" w:evenHBand="0" w:firstRowFirstColumn="0" w:firstRowLastColumn="0" w:lastRowFirstColumn="0" w:lastRowLastColumn="0"/>
+            <w:tcW w:w="2093" w:type="dxa"/>
+          </w:tcPr>
+          <w:p>
+            <w:r>
+              <w:t>Namn</w:t>
+            </w:r>
+          </w:p>
+        </w:tc>
+        <w:tc>
+          <w:tcPr>
+            <w:tcW w:w="6353" w:type="dxa"/>
+          </w:tcPr>
+          <w:p>
+            <w:pPr>
+              <w:cnfStyle w:val="000000100000" w:firstRow="0" w:lastRow="0" w:firstColumn="0" w:lastColumn="0" w:oddVBand="0" w:evenVBand="0" w:oddHBand="1" w:evenHBand="0" w:firstRowFirstColumn="0" w:firstRowLastColumn="0" w:lastRowFirstColumn="0" w:lastRowLastColumn="0"/>
+            </w:pPr>
+            <w:r>
+              <w:t xml:space="preserve">Test av prestanda </w:t>
+            </w:r>
+          </w:p>
+        </w:tc>
+      </w:tr>
+      <w:tr>
+        <w:tc>
+          <w:tcPr>
+            <w:cnfStyle w:val="001000000000" w:firstRow="0" w:lastRow="0" w:firstColumn="1" w:lastColumn="0" w:oddVBand="0" w:evenVBand="0" w:oddHBand="0" w:evenHBand="0" w:firstRowFirstColumn="0" w:firstRowLastColumn="0" w:lastRowFirstColumn="0" w:lastRowLastColumn="0"/>
+            <w:tcW w:w="2093" w:type="dxa"/>
+          </w:tcPr>
+          <w:p>
+            <w:r>
+              <w:t>Förberedelser</w:t>
+            </w:r>
+          </w:p>
+        </w:tc>
+        <w:tc>
+          <w:tcPr>
+            <w:tcW w:w="6353" w:type="dxa"/>
+          </w:tcPr>
+          <w:p>
+            <w:pPr>
+              <w:cnfStyle w:val="000000000000" w:firstRow="0" w:lastRow="0" w:firstColumn="0" w:lastColumn="0" w:oddVBand="0" w:evenVBand="0" w:oddHBand="0" w:evenHBand="0" w:firstRowFirstColumn="0" w:firstRowLastColumn="0" w:lastRowFirstColumn="0" w:lastRowLastColumn="0"/>
+            </w:pPr>
+            <w:r>
+              <w:t>Ett fungerande UI i en Android Applikation. Timer.</w:t>
+            </w:r>
+          </w:p>
+        </w:tc>
+      </w:tr>
+      <w:tr>
+        <w:trPr>
+          <w:cnfStyle w:val="000000100000" w:firstRow="0" w:lastRow="0" w:firstColumn="0" w:lastColumn="0" w:oddVBand="0" w:evenVBand="0" w:oddHBand="1" w:evenHBand="0" w:firstRowFirstColumn="0" w:firstRowLastColumn="0" w:lastRowFirstColumn="0" w:lastRowLastColumn="0"/>
+        </w:trPr>
+        <w:tc>
+          <w:tcPr>
+            <w:cnfStyle w:val="001000000000" w:firstRow="0" w:lastRow="0" w:firstColumn="1" w:lastColumn="0" w:oddVBand="0" w:evenVBand="0" w:oddHBand="0" w:evenHBand="0" w:firstRowFirstColumn="0" w:firstRowLastColumn="0" w:lastRowFirstColumn="0" w:lastRowLastColumn="0"/>
+            <w:tcW w:w="2093" w:type="dxa"/>
+          </w:tcPr>
+          <w:p>
+            <w:r>
+              <w:t>Teststeg</w:t>
+            </w:r>
+          </w:p>
+        </w:tc>
+        <w:tc>
+          <w:tcPr>
+            <w:tcW w:w="6353" w:type="dxa"/>
+          </w:tcPr>
+          <w:p>
+            <w:pPr>
+              <w:pStyle w:val="Liststycke"/>
+              <w:numPr>
+                <w:ilvl w:val="0"/>
+                <w:numId w:val="16"/>
+              </w:numPr>
+              <w:cnfStyle w:val="000000100000" w:firstRow="0" w:lastRow="0" w:firstColumn="0" w:lastColumn="0" w:oddVBand="0" w:evenVBand="0" w:oddHBand="1" w:evenHBand="0" w:firstRowFirstColumn="0" w:firstRowLastColumn="0" w:lastRowFirstColumn="0" w:lastRowLastColumn="0"/>
+            </w:pPr>
+            <w:r>
+              <w:t>Starta applikationen</w:t>
+            </w:r>
+            <w:r>
+              <w:t xml:space="preserve"> och observera hastigheten</w:t>
+            </w:r>
+            <w:r>
+              <w:t>.</w:t>
+            </w:r>
+          </w:p>
+          <w:p>
+            <w:pPr>
+              <w:pStyle w:val="Liststycke"/>
+              <w:numPr>
+                <w:ilvl w:val="0"/>
+                <w:numId w:val="16"/>
+              </w:numPr>
+              <w:cnfStyle w:val="000000100000" w:firstRow="0" w:lastRow="0" w:firstColumn="0" w:lastColumn="0" w:oddVBand="0" w:evenVBand="0" w:oddHBand="1" w:evenHBand="0" w:firstRowFirstColumn="0" w:firstRowLastColumn="0" w:lastRowFirstColumn="0" w:lastRowLastColumn="0"/>
+            </w:pPr>
+            <w:r>
+              <w:t xml:space="preserve">Gå in i telefoninställningar </w:t>
+            </w:r>
+            <w:r>
+              <w:t>och kolla hur stort minne applikationen tar.</w:t>
+            </w:r>
+          </w:p>
+        </w:tc>
+      </w:tr>
+      <w:tr>
+        <w:tc>
+          <w:tcPr>
+            <w:cnfStyle w:val="001000000000" w:firstRow="0" w:lastRow="0" w:firstColumn="1" w:lastColumn="0" w:oddVBand="0" w:evenVBand="0" w:oddHBand="0" w:evenHBand="0" w:firstRowFirstColumn="0" w:firstRowLastColumn="0" w:lastRowFirstColumn="0" w:lastRowLastColumn="0"/>
+            <w:tcW w:w="2093" w:type="dxa"/>
+          </w:tcPr>
+          <w:p>
+            <w:r>
+              <w:t>Förväntat resultat</w:t>
+            </w:r>
+          </w:p>
+        </w:tc>
+        <w:tc>
+          <w:tcPr>
+            <w:tcW w:w="6353" w:type="dxa"/>
+          </w:tcPr>
+          <w:p>
+            <w:pPr>
+              <w:cnfStyle w:val="000000000000" w:firstRow="0" w:lastRow="0" w:firstColumn="0" w:lastColumn="0" w:oddVBand="0" w:evenVBand="0" w:oddHBand="0" w:evenHBand="0" w:firstRowFirstColumn="0" w:firstRowLastColumn="0" w:lastRowFirstColumn="0" w:lastRowLastColumn="0"/>
+            </w:pPr>
+            <w:r>
+              <w:t>Att starta applikationen går snabbt och utan laddningsanimationer. Vår applikation ska vara under 5 MB stor.</w:t>
+            </w:r>
+          </w:p>
+        </w:tc>
+      </w:tr>
+      <w:tr>
+        <w:trPr>
+          <w:cnfStyle w:val="000000100000" w:firstRow="0" w:lastRow="0" w:firstColumn="0" w:lastColumn="0" w:oddVBand="0" w:evenVBand="0" w:oddHBand="1" w:evenHBand="0" w:firstRowFirstColumn="0" w:firstRowLastColumn="0" w:lastRowFirstColumn="0" w:lastRowLastColumn="0"/>
+        </w:trPr>
+        <w:tc>
+          <w:tcPr>
+            <w:cnfStyle w:val="001000000000" w:firstRow="0" w:lastRow="0" w:firstColumn="1" w:lastColumn="0" w:oddVBand="0" w:evenVBand="0" w:oddHBand="0" w:evenHBand="0" w:firstRowFirstColumn="0" w:firstRowLastColumn="0" w:lastRowFirstColumn="0" w:lastRowLastColumn="0"/>
+            <w:tcW w:w="2093" w:type="dxa"/>
+          </w:tcPr>
+          <w:p>
+            <w:r>
+              <w:t>Krav</w:t>
+            </w:r>
+          </w:p>
+        </w:tc>
+        <w:tc>
+          <w:tcPr>
+            <w:tcW w:w="6353" w:type="dxa"/>
+          </w:tcPr>
+          <w:p>
+            <w:pPr>
+              <w:cnfStyle w:val="000000100000" w:firstRow="0" w:lastRow="0" w:firstColumn="0" w:lastColumn="0" w:oddVBand="0" w:evenVBand="0" w:oddHBand="1" w:evenHBand="0" w:firstRowFirstColumn="0" w:firstRowLastColumn="0" w:lastRowFirstColumn="0" w:lastRowLastColumn="0"/>
+            </w:pPr>
+            <w:r>
+              <w:t xml:space="preserve">IFK-A-3, </w:t>
+            </w:r>
+            <w:r>
+              <w:t>IFK-</w:t>
+            </w:r>
+            <w:r>
+              <w:t>A</w:t>
+            </w:r>
+            <w:r>
+              <w:t>-2</w:t>
+            </w:r>
+            <w:r>
+              <w:t xml:space="preserve">, </w:t>
+            </w:r>
+            <w:r>
+              <w:t>IFK-A-6</w:t>
+            </w:r>
+          </w:p>
+        </w:tc>
+      </w:tr>
+    </w:tbl>
+    <w:p>
+      <w:pPr>
         <w:pStyle w:val="Rubrik1"/>
       </w:pPr>
-      <w:bookmarkStart w:id="6" w:name="_Toc289336270"/>
+    </w:p>
+    <w:tbl>
+      <w:tblPr>
+        <w:tblStyle w:val="Rutntstabell4dekorfrg11"/>
+        <w:tblpPr w:leftFromText="141" w:rightFromText="141" w:vertAnchor="text" w:horzAnchor="margin" w:tblpY="35"/>
+        <w:tblW w:w="0" w:type="auto"/>
+        <w:tblLook w:val="04A0" w:firstRow="1" w:lastRow="0" w:firstColumn="1" w:lastColumn="0" w:noHBand="0" w:noVBand="1"/>
+      </w:tblPr>
+      <w:tblGrid>
+        <w:gridCol w:w="2093"/>
+        <w:gridCol w:w="6353"/>
+      </w:tblGrid>
+      <w:tr>
+        <w:trPr>
+          <w:cnfStyle w:val="100000000000" w:firstRow="1" w:lastRow="0" w:firstColumn="0" w:lastColumn="0" w:oddVBand="0" w:evenVBand="0" w:oddHBand="0" w:evenHBand="0" w:firstRowFirstColumn="0" w:firstRowLastColumn="0" w:lastRowFirstColumn="0" w:lastRowLastColumn="0"/>
+        </w:trPr>
+        <w:tc>
+          <w:tcPr>
+            <w:cnfStyle w:val="001000000000" w:firstRow="0" w:lastRow="0" w:firstColumn="1" w:lastColumn="0" w:oddVBand="0" w:evenVBand="0" w:oddHBand="0" w:evenHBand="0" w:firstRowFirstColumn="0" w:firstRowLastColumn="0" w:lastRowFirstColumn="0" w:lastRowLastColumn="0"/>
+            <w:tcW w:w="2093" w:type="dxa"/>
+          </w:tcPr>
+          <w:p>
+            <w:r>
+              <w:t>ID</w:t>
+            </w:r>
+          </w:p>
+        </w:tc>
+        <w:tc>
+          <w:tcPr>
+            <w:tcW w:w="6353" w:type="dxa"/>
+          </w:tcPr>
+          <w:p>
+            <w:pPr>
+              <w:cnfStyle w:val="100000000000" w:firstRow="1" w:lastRow="0" w:firstColumn="0" w:lastColumn="0" w:oddVBand="0" w:evenVBand="0" w:oddHBand="0" w:evenHBand="0" w:firstRowFirstColumn="0" w:firstRowLastColumn="0" w:lastRowFirstColumn="0" w:lastRowLastColumn="0"/>
+            </w:pPr>
+            <w:r>
+              <w:t>18</w:t>
+            </w:r>
+          </w:p>
+        </w:tc>
+      </w:tr>
+      <w:tr>
+        <w:trPr>
+          <w:cnfStyle w:val="000000100000" w:firstRow="0" w:lastRow="0" w:firstColumn="0" w:lastColumn="0" w:oddVBand="0" w:evenVBand="0" w:oddHBand="1" w:evenHBand="0" w:firstRowFirstColumn="0" w:firstRowLastColumn="0" w:lastRowFirstColumn="0" w:lastRowLastColumn="0"/>
+        </w:trPr>
+        <w:tc>
+          <w:tcPr>
+            <w:cnfStyle w:val="001000000000" w:firstRow="0" w:lastRow="0" w:firstColumn="1" w:lastColumn="0" w:oddVBand="0" w:evenVBand="0" w:oddHBand="0" w:evenHBand="0" w:firstRowFirstColumn="0" w:firstRowLastColumn="0" w:lastRowFirstColumn="0" w:lastRowLastColumn="0"/>
+            <w:tcW w:w="2093" w:type="dxa"/>
+          </w:tcPr>
+          <w:p>
+            <w:r>
+              <w:t>Namn</w:t>
+            </w:r>
+          </w:p>
+        </w:tc>
+        <w:tc>
+          <w:tcPr>
+            <w:tcW w:w="6353" w:type="dxa"/>
+          </w:tcPr>
+          <w:p>
+            <w:pPr>
+              <w:cnfStyle w:val="000000100000" w:firstRow="0" w:lastRow="0" w:firstColumn="0" w:lastColumn="0" w:oddVBand="0" w:evenVBand="0" w:oddHBand="1" w:evenHBand="0" w:firstRowFirstColumn="0" w:firstRowLastColumn="0" w:lastRowFirstColumn="0" w:lastRowLastColumn="0"/>
+            </w:pPr>
+            <w:r>
+              <w:t>Test av</w:t>
+            </w:r>
+            <w:r>
+              <w:t xml:space="preserve"> </w:t>
+            </w:r>
+            <w:proofErr w:type="spellStart"/>
+            <w:r>
+              <w:t>highscore</w:t>
+            </w:r>
+            <w:proofErr w:type="spellEnd"/>
+          </w:p>
+        </w:tc>
+      </w:tr>
+      <w:tr>
+        <w:tc>
+          <w:tcPr>
+            <w:cnfStyle w:val="001000000000" w:firstRow="0" w:lastRow="0" w:firstColumn="1" w:lastColumn="0" w:oddVBand="0" w:evenVBand="0" w:oddHBand="0" w:evenHBand="0" w:firstRowFirstColumn="0" w:firstRowLastColumn="0" w:lastRowFirstColumn="0" w:lastRowLastColumn="0"/>
+            <w:tcW w:w="2093" w:type="dxa"/>
+          </w:tcPr>
+          <w:p>
+            <w:r>
+              <w:t>Förberedelser</w:t>
+            </w:r>
+          </w:p>
+        </w:tc>
+        <w:tc>
+          <w:tcPr>
+            <w:tcW w:w="6353" w:type="dxa"/>
+          </w:tcPr>
+          <w:p>
+            <w:pPr>
+              <w:cnfStyle w:val="000000000000" w:firstRow="0" w:lastRow="0" w:firstColumn="0" w:lastColumn="0" w:oddVBand="0" w:evenVBand="0" w:oddHBand="0" w:evenHBand="0" w:firstRowFirstColumn="0" w:firstRowLastColumn="0" w:lastRowFirstColumn="0" w:lastRowLastColumn="0"/>
+            </w:pPr>
+            <w:r>
+              <w:t xml:space="preserve">Databas, </w:t>
+            </w:r>
+            <w:proofErr w:type="spellStart"/>
+            <w:r>
+              <w:t>highscore</w:t>
+            </w:r>
+            <w:proofErr w:type="spellEnd"/>
+            <w:r>
+              <w:t xml:space="preserve"> </w:t>
+            </w:r>
+            <w:r>
+              <w:t>och komplimenterande gränssnitt</w:t>
+            </w:r>
+          </w:p>
+        </w:tc>
+      </w:tr>
+      <w:tr>
+        <w:trPr>
+          <w:cnfStyle w:val="000000100000" w:firstRow="0" w:lastRow="0" w:firstColumn="0" w:lastColumn="0" w:oddVBand="0" w:evenVBand="0" w:oddHBand="1" w:evenHBand="0" w:firstRowFirstColumn="0" w:firstRowLastColumn="0" w:lastRowFirstColumn="0" w:lastRowLastColumn="0"/>
+        </w:trPr>
+        <w:tc>
+          <w:tcPr>
+            <w:cnfStyle w:val="001000000000" w:firstRow="0" w:lastRow="0" w:firstColumn="1" w:lastColumn="0" w:oddVBand="0" w:evenVBand="0" w:oddHBand="0" w:evenHBand="0" w:firstRowFirstColumn="0" w:firstRowLastColumn="0" w:lastRowFirstColumn="0" w:lastRowLastColumn="0"/>
+            <w:tcW w:w="2093" w:type="dxa"/>
+          </w:tcPr>
+          <w:p>
+            <w:r>
+              <w:t>Teststeg</w:t>
+            </w:r>
+          </w:p>
+        </w:tc>
+        <w:tc>
+          <w:tcPr>
+            <w:tcW w:w="6353" w:type="dxa"/>
+          </w:tcPr>
+          <w:p>
+            <w:pPr>
+              <w:pStyle w:val="Liststycke"/>
+              <w:numPr>
+                <w:ilvl w:val="0"/>
+                <w:numId w:val="21"/>
+              </w:numPr>
+              <w:cnfStyle w:val="000000100000" w:firstRow="0" w:lastRow="0" w:firstColumn="0" w:lastColumn="0" w:oddVBand="0" w:evenVBand="0" w:oddHBand="1" w:evenHBand="0" w:firstRowFirstColumn="0" w:firstRowLastColumn="0" w:lastRowFirstColumn="0" w:lastRowLastColumn="0"/>
+            </w:pPr>
+            <w:r>
+              <w:t>Tryck på ”</w:t>
+            </w:r>
+            <w:proofErr w:type="spellStart"/>
+            <w:r>
+              <w:t>Highscore</w:t>
+            </w:r>
+            <w:proofErr w:type="spellEnd"/>
+            <w:r>
+              <w:t>”.</w:t>
+            </w:r>
+          </w:p>
+          <w:p>
+            <w:pPr>
+              <w:pStyle w:val="Liststycke"/>
+              <w:numPr>
+                <w:ilvl w:val="0"/>
+                <w:numId w:val="21"/>
+              </w:numPr>
+              <w:cnfStyle w:val="000000100000" w:firstRow="0" w:lastRow="0" w:firstColumn="0" w:lastColumn="0" w:oddVBand="0" w:evenVBand="0" w:oddHBand="1" w:evenHBand="0" w:firstRowFirstColumn="0" w:firstRowLastColumn="0" w:lastRowFirstColumn="0" w:lastRowLastColumn="0"/>
+            </w:pPr>
+            <w:r>
+              <w:t>Sortera baserat på vinster.</w:t>
+            </w:r>
+          </w:p>
+          <w:p>
+            <w:pPr>
+              <w:pStyle w:val="Liststycke"/>
+              <w:numPr>
+                <w:ilvl w:val="0"/>
+                <w:numId w:val="21"/>
+              </w:numPr>
+              <w:cnfStyle w:val="000000100000" w:firstRow="0" w:lastRow="0" w:firstColumn="0" w:lastColumn="0" w:oddVBand="0" w:evenVBand="0" w:oddHBand="1" w:evenHBand="0" w:firstRowFirstColumn="0" w:firstRowLastColumn="0" w:lastRowFirstColumn="0" w:lastRowLastColumn="0"/>
+            </w:pPr>
+            <w:r>
+              <w:lastRenderedPageBreak/>
+              <w:t xml:space="preserve">Sortera baserat på förluster. </w:t>
+            </w:r>
+          </w:p>
+          <w:p>
+            <w:pPr>
+              <w:pStyle w:val="Liststycke"/>
+              <w:numPr>
+                <w:ilvl w:val="0"/>
+                <w:numId w:val="21"/>
+              </w:numPr>
+              <w:cnfStyle w:val="000000100000" w:firstRow="0" w:lastRow="0" w:firstColumn="0" w:lastColumn="0" w:oddVBand="0" w:evenVBand="0" w:oddHBand="1" w:evenHBand="0" w:firstRowFirstColumn="0" w:firstRowLastColumn="0" w:lastRowFirstColumn="0" w:lastRowLastColumn="0"/>
+            </w:pPr>
+            <w:r>
+              <w:t xml:space="preserve">Sortera baserat på </w:t>
+            </w:r>
+            <w:proofErr w:type="spellStart"/>
+            <w:r>
+              <w:t>elo</w:t>
+            </w:r>
+            <w:proofErr w:type="spellEnd"/>
+            <w:r>
+              <w:t>.</w:t>
+            </w:r>
+          </w:p>
+          <w:p>
+            <w:pPr>
+              <w:pStyle w:val="Liststycke"/>
+              <w:numPr>
+                <w:ilvl w:val="0"/>
+                <w:numId w:val="21"/>
+              </w:numPr>
+              <w:cnfStyle w:val="000000100000" w:firstRow="0" w:lastRow="0" w:firstColumn="0" w:lastColumn="0" w:oddVBand="0" w:evenVBand="0" w:oddHBand="1" w:evenHBand="0" w:firstRowFirstColumn="0" w:firstRowLastColumn="0" w:lastRowFirstColumn="0" w:lastRowLastColumn="0"/>
+            </w:pPr>
+            <w:r>
+              <w:t>Sortera baserat på oavgjort.</w:t>
+            </w:r>
+          </w:p>
+        </w:tc>
+      </w:tr>
+      <w:tr>
+        <w:tc>
+          <w:tcPr>
+            <w:cnfStyle w:val="001000000000" w:firstRow="0" w:lastRow="0" w:firstColumn="1" w:lastColumn="0" w:oddVBand="0" w:evenVBand="0" w:oddHBand="0" w:evenHBand="0" w:firstRowFirstColumn="0" w:firstRowLastColumn="0" w:lastRowFirstColumn="0" w:lastRowLastColumn="0"/>
+            <w:tcW w:w="2093" w:type="dxa"/>
+          </w:tcPr>
+          <w:p>
+            <w:r>
+              <w:lastRenderedPageBreak/>
+              <w:t>Förväntat resultat</w:t>
+            </w:r>
+          </w:p>
+        </w:tc>
+        <w:tc>
+          <w:tcPr>
+            <w:tcW w:w="6353" w:type="dxa"/>
+          </w:tcPr>
+          <w:p>
+            <w:pPr>
+              <w:cnfStyle w:val="000000000000" w:firstRow="0" w:lastRow="0" w:firstColumn="0" w:lastColumn="0" w:oddVBand="0" w:evenVBand="0" w:oddHBand="0" w:evenHBand="0" w:firstRowFirstColumn="0" w:firstRowLastColumn="0" w:lastRowFirstColumn="0" w:lastRowLastColumn="0"/>
+            </w:pPr>
+            <w:r>
+              <w:t>D</w:t>
+            </w:r>
+            <w:bookmarkStart w:id="6" w:name="_GoBack"/>
+            <w:bookmarkEnd w:id="6"/>
+            <w:r>
+              <w:t xml:space="preserve">u kan se </w:t>
+            </w:r>
+            <w:proofErr w:type="spellStart"/>
+            <w:r>
+              <w:t>top</w:t>
+            </w:r>
+            <w:proofErr w:type="spellEnd"/>
+            <w:r>
+              <w:t xml:space="preserve"> 15 spelare baserat på vinster, förluster, oavgjort och </w:t>
+            </w:r>
+            <w:proofErr w:type="spellStart"/>
+            <w:r>
+              <w:t>elo</w:t>
+            </w:r>
+            <w:proofErr w:type="spellEnd"/>
+            <w:r>
+              <w:t xml:space="preserve">. </w:t>
+            </w:r>
+          </w:p>
+        </w:tc>
+      </w:tr>
+      <w:tr>
+        <w:trPr>
+          <w:cnfStyle w:val="000000100000" w:firstRow="0" w:lastRow="0" w:firstColumn="0" w:lastColumn="0" w:oddVBand="0" w:evenVBand="0" w:oddHBand="1" w:evenHBand="0" w:firstRowFirstColumn="0" w:firstRowLastColumn="0" w:lastRowFirstColumn="0" w:lastRowLastColumn="0"/>
+        </w:trPr>
+        <w:tc>
+          <w:tcPr>
+            <w:cnfStyle w:val="001000000000" w:firstRow="0" w:lastRow="0" w:firstColumn="1" w:lastColumn="0" w:oddVBand="0" w:evenVBand="0" w:oddHBand="0" w:evenHBand="0" w:firstRowFirstColumn="0" w:firstRowLastColumn="0" w:lastRowFirstColumn="0" w:lastRowLastColumn="0"/>
+            <w:tcW w:w="2093" w:type="dxa"/>
+          </w:tcPr>
+          <w:p>
+            <w:r>
+              <w:t>Krav</w:t>
+            </w:r>
+          </w:p>
+        </w:tc>
+        <w:tc>
+          <w:tcPr>
+            <w:tcW w:w="6353" w:type="dxa"/>
+          </w:tcPr>
+          <w:p>
+            <w:pPr>
+              <w:cnfStyle w:val="000000100000" w:firstRow="0" w:lastRow="0" w:firstColumn="0" w:lastColumn="0" w:oddVBand="0" w:evenVBand="0" w:oddHBand="1" w:evenHBand="0" w:firstRowFirstColumn="0" w:firstRowLastColumn="0" w:lastRowFirstColumn="0" w:lastRowLastColumn="0"/>
+            </w:pPr>
+            <w:r>
+              <w:t xml:space="preserve">IFK-A-3, </w:t>
+            </w:r>
+            <w:r>
+              <w:t>IFK-</w:t>
+            </w:r>
+            <w:r>
+              <w:t>A</w:t>
+            </w:r>
+            <w:r>
+              <w:t>-2</w:t>
+            </w:r>
+            <w:r>
+              <w:t xml:space="preserve">, </w:t>
+            </w:r>
+            <w:r>
+              <w:t>IFK-A-6</w:t>
+            </w:r>
+          </w:p>
+        </w:tc>
+      </w:tr>
+    </w:tbl>
+    <w:p/>
+    <w:p>
+      <w:pPr>
+        <w:pStyle w:val="Rubrik1"/>
+      </w:pPr>
       <w:r>
         <w:t>Spårningsmatris</w:t>
       </w:r>
-      <w:bookmarkEnd w:id="6"/>
+      <w:bookmarkEnd w:id="5"/>
     </w:p>
     <w:p/>
     <w:sectPr>
@@ -4685,7 +6364,6 @@
         <w:docPartUnique/>
       </w:docPartObj>
     </w:sdtPr>
-    <w:sdtEndPr/>
     <w:sdtContent>
       <w:p>
         <w:pPr>
@@ -4705,7 +6383,7 @@
           <w:rPr>
             <w:noProof/>
           </w:rPr>
-          <w:t>7</w:t>
+          <w:t>9</w:t>
         </w:r>
         <w:r>
           <w:fldChar w:fldCharType="end"/>
@@ -5030,6 +6708,95 @@
     </w:lvl>
   </w:abstractNum>
   <w:abstractNum w:abstractNumId="3">
+    <w:nsid w:val="23F652D1"/>
+    <w:multiLevelType w:val="hybridMultilevel"/>
+    <w:tmpl w:val="FD763C9E"/>
+    <w:lvl w:ilvl="0" w:tplc="041D000F">
+      <w:start w:val="1"/>
+      <w:numFmt w:val="decimal"/>
+      <w:lvlText w:val="%1."/>
+      <w:lvlJc w:val="left"/>
+      <w:pPr>
+        <w:ind w:left="720" w:hanging="360"/>
+      </w:pPr>
+      <w:rPr>
+        <w:rFonts w:hint="default"/>
+      </w:rPr>
+    </w:lvl>
+    <w:lvl w:ilvl="1" w:tplc="041D0019" w:tentative="1">
+      <w:start w:val="1"/>
+      <w:numFmt w:val="lowerLetter"/>
+      <w:lvlText w:val="%2."/>
+      <w:lvlJc w:val="left"/>
+      <w:pPr>
+        <w:ind w:left="1440" w:hanging="360"/>
+      </w:pPr>
+    </w:lvl>
+    <w:lvl w:ilvl="2" w:tplc="041D001B" w:tentative="1">
+      <w:start w:val="1"/>
+      <w:numFmt w:val="lowerRoman"/>
+      <w:lvlText w:val="%3."/>
+      <w:lvlJc w:val="right"/>
+      <w:pPr>
+        <w:ind w:left="2160" w:hanging="180"/>
+      </w:pPr>
+    </w:lvl>
+    <w:lvl w:ilvl="3" w:tplc="041D000F" w:tentative="1">
+      <w:start w:val="1"/>
+      <w:numFmt w:val="decimal"/>
+      <w:lvlText w:val="%4."/>
+      <w:lvlJc w:val="left"/>
+      <w:pPr>
+        <w:ind w:left="2880" w:hanging="360"/>
+      </w:pPr>
+    </w:lvl>
+    <w:lvl w:ilvl="4" w:tplc="041D0019" w:tentative="1">
+      <w:start w:val="1"/>
+      <w:numFmt w:val="lowerLetter"/>
+      <w:lvlText w:val="%5."/>
+      <w:lvlJc w:val="left"/>
+      <w:pPr>
+        <w:ind w:left="3600" w:hanging="360"/>
+      </w:pPr>
+    </w:lvl>
+    <w:lvl w:ilvl="5" w:tplc="041D001B" w:tentative="1">
+      <w:start w:val="1"/>
+      <w:numFmt w:val="lowerRoman"/>
+      <w:lvlText w:val="%6."/>
+      <w:lvlJc w:val="right"/>
+      <w:pPr>
+        <w:ind w:left="4320" w:hanging="180"/>
+      </w:pPr>
+    </w:lvl>
+    <w:lvl w:ilvl="6" w:tplc="041D000F" w:tentative="1">
+      <w:start w:val="1"/>
+      <w:numFmt w:val="decimal"/>
+      <w:lvlText w:val="%7."/>
+      <w:lvlJc w:val="left"/>
+      <w:pPr>
+        <w:ind w:left="5040" w:hanging="360"/>
+      </w:pPr>
+    </w:lvl>
+    <w:lvl w:ilvl="7" w:tplc="041D0019" w:tentative="1">
+      <w:start w:val="1"/>
+      <w:numFmt w:val="lowerLetter"/>
+      <w:lvlText w:val="%8."/>
+      <w:lvlJc w:val="left"/>
+      <w:pPr>
+        <w:ind w:left="5760" w:hanging="360"/>
+      </w:pPr>
+    </w:lvl>
+    <w:lvl w:ilvl="8" w:tplc="041D001B" w:tentative="1">
+      <w:start w:val="1"/>
+      <w:numFmt w:val="lowerRoman"/>
+      <w:lvlText w:val="%9."/>
+      <w:lvlJc w:val="right"/>
+      <w:pPr>
+        <w:ind w:left="6480" w:hanging="180"/>
+      </w:pPr>
+    </w:lvl>
+  </w:abstractNum>
+  <w:abstractNum w:abstractNumId="4">
     <w:nsid w:val="249110F9"/>
     <w:multiLevelType w:val="hybridMultilevel"/>
     <w:tmpl w:val="7A207F90"/>
@@ -5118,7 +6885,7 @@
       </w:pPr>
     </w:lvl>
   </w:abstractNum>
-  <w:abstractNum w:abstractNumId="4">
+  <w:abstractNum w:abstractNumId="5">
     <w:nsid w:val="25735517"/>
     <w:multiLevelType w:val="hybridMultilevel"/>
     <w:tmpl w:val="7A207F90"/>
@@ -5207,7 +6974,96 @@
       </w:pPr>
     </w:lvl>
   </w:abstractNum>
-  <w:abstractNum w:abstractNumId="5">
+  <w:abstractNum w:abstractNumId="6">
+    <w:nsid w:val="28404C0A"/>
+    <w:multiLevelType w:val="hybridMultilevel"/>
+    <w:tmpl w:val="FD763C9E"/>
+    <w:lvl w:ilvl="0" w:tplc="041D000F">
+      <w:start w:val="1"/>
+      <w:numFmt w:val="decimal"/>
+      <w:lvlText w:val="%1."/>
+      <w:lvlJc w:val="left"/>
+      <w:pPr>
+        <w:ind w:left="720" w:hanging="360"/>
+      </w:pPr>
+      <w:rPr>
+        <w:rFonts w:hint="default"/>
+      </w:rPr>
+    </w:lvl>
+    <w:lvl w:ilvl="1" w:tplc="041D0019" w:tentative="1">
+      <w:start w:val="1"/>
+      <w:numFmt w:val="lowerLetter"/>
+      <w:lvlText w:val="%2."/>
+      <w:lvlJc w:val="left"/>
+      <w:pPr>
+        <w:ind w:left="1440" w:hanging="360"/>
+      </w:pPr>
+    </w:lvl>
+    <w:lvl w:ilvl="2" w:tplc="041D001B" w:tentative="1">
+      <w:start w:val="1"/>
+      <w:numFmt w:val="lowerRoman"/>
+      <w:lvlText w:val="%3."/>
+      <w:lvlJc w:val="right"/>
+      <w:pPr>
+        <w:ind w:left="2160" w:hanging="180"/>
+      </w:pPr>
+    </w:lvl>
+    <w:lvl w:ilvl="3" w:tplc="041D000F" w:tentative="1">
+      <w:start w:val="1"/>
+      <w:numFmt w:val="decimal"/>
+      <w:lvlText w:val="%4."/>
+      <w:lvlJc w:val="left"/>
+      <w:pPr>
+        <w:ind w:left="2880" w:hanging="360"/>
+      </w:pPr>
+    </w:lvl>
+    <w:lvl w:ilvl="4" w:tplc="041D0019" w:tentative="1">
+      <w:start w:val="1"/>
+      <w:numFmt w:val="lowerLetter"/>
+      <w:lvlText w:val="%5."/>
+      <w:lvlJc w:val="left"/>
+      <w:pPr>
+        <w:ind w:left="3600" w:hanging="360"/>
+      </w:pPr>
+    </w:lvl>
+    <w:lvl w:ilvl="5" w:tplc="041D001B" w:tentative="1">
+      <w:start w:val="1"/>
+      <w:numFmt w:val="lowerRoman"/>
+      <w:lvlText w:val="%6."/>
+      <w:lvlJc w:val="right"/>
+      <w:pPr>
+        <w:ind w:left="4320" w:hanging="180"/>
+      </w:pPr>
+    </w:lvl>
+    <w:lvl w:ilvl="6" w:tplc="041D000F" w:tentative="1">
+      <w:start w:val="1"/>
+      <w:numFmt w:val="decimal"/>
+      <w:lvlText w:val="%7."/>
+      <w:lvlJc w:val="left"/>
+      <w:pPr>
+        <w:ind w:left="5040" w:hanging="360"/>
+      </w:pPr>
+    </w:lvl>
+    <w:lvl w:ilvl="7" w:tplc="041D0019" w:tentative="1">
+      <w:start w:val="1"/>
+      <w:numFmt w:val="lowerLetter"/>
+      <w:lvlText w:val="%8."/>
+      <w:lvlJc w:val="left"/>
+      <w:pPr>
+        <w:ind w:left="5760" w:hanging="360"/>
+      </w:pPr>
+    </w:lvl>
+    <w:lvl w:ilvl="8" w:tplc="041D001B" w:tentative="1">
+      <w:start w:val="1"/>
+      <w:numFmt w:val="lowerRoman"/>
+      <w:lvlText w:val="%9."/>
+      <w:lvlJc w:val="right"/>
+      <w:pPr>
+        <w:ind w:left="6480" w:hanging="180"/>
+      </w:pPr>
+    </w:lvl>
+  </w:abstractNum>
+  <w:abstractNum w:abstractNumId="7">
     <w:nsid w:val="307B1237"/>
     <w:multiLevelType w:val="hybridMultilevel"/>
     <w:tmpl w:val="88F6A5AA"/>
@@ -5296,7 +7152,7 @@
       </w:pPr>
     </w:lvl>
   </w:abstractNum>
-  <w:abstractNum w:abstractNumId="6">
+  <w:abstractNum w:abstractNumId="8">
     <w:nsid w:val="3E725ADE"/>
     <w:multiLevelType w:val="hybridMultilevel"/>
     <w:tmpl w:val="7A207F90"/>
@@ -5385,7 +7241,96 @@
       </w:pPr>
     </w:lvl>
   </w:abstractNum>
-  <w:abstractNum w:abstractNumId="7">
+  <w:abstractNum w:abstractNumId="9">
+    <w:nsid w:val="3F335383"/>
+    <w:multiLevelType w:val="hybridMultilevel"/>
+    <w:tmpl w:val="7A207F90"/>
+    <w:lvl w:ilvl="0" w:tplc="3E441D26">
+      <w:start w:val="1"/>
+      <w:numFmt w:val="decimal"/>
+      <w:lvlText w:val="%1."/>
+      <w:lvlJc w:val="left"/>
+      <w:pPr>
+        <w:ind w:left="1080" w:hanging="360"/>
+      </w:pPr>
+      <w:rPr>
+        <w:rFonts w:hint="default"/>
+      </w:rPr>
+    </w:lvl>
+    <w:lvl w:ilvl="1" w:tplc="041D0019" w:tentative="1">
+      <w:start w:val="1"/>
+      <w:numFmt w:val="lowerLetter"/>
+      <w:lvlText w:val="%2."/>
+      <w:lvlJc w:val="left"/>
+      <w:pPr>
+        <w:ind w:left="1800" w:hanging="360"/>
+      </w:pPr>
+    </w:lvl>
+    <w:lvl w:ilvl="2" w:tplc="041D001B" w:tentative="1">
+      <w:start w:val="1"/>
+      <w:numFmt w:val="lowerRoman"/>
+      <w:lvlText w:val="%3."/>
+      <w:lvlJc w:val="right"/>
+      <w:pPr>
+        <w:ind w:left="2520" w:hanging="180"/>
+      </w:pPr>
+    </w:lvl>
+    <w:lvl w:ilvl="3" w:tplc="041D000F" w:tentative="1">
+      <w:start w:val="1"/>
+      <w:numFmt w:val="decimal"/>
+      <w:lvlText w:val="%4."/>
+      <w:lvlJc w:val="left"/>
+      <w:pPr>
+        <w:ind w:left="3240" w:hanging="360"/>
+      </w:pPr>
+    </w:lvl>
+    <w:lvl w:ilvl="4" w:tplc="041D0019" w:tentative="1">
+      <w:start w:val="1"/>
+      <w:numFmt w:val="lowerLetter"/>
+      <w:lvlText w:val="%5."/>
+      <w:lvlJc w:val="left"/>
+      <w:pPr>
+        <w:ind w:left="3960" w:hanging="360"/>
+      </w:pPr>
+    </w:lvl>
+    <w:lvl w:ilvl="5" w:tplc="041D001B" w:tentative="1">
+      <w:start w:val="1"/>
+      <w:numFmt w:val="lowerRoman"/>
+      <w:lvlText w:val="%6."/>
+      <w:lvlJc w:val="right"/>
+      <w:pPr>
+        <w:ind w:left="4680" w:hanging="180"/>
+      </w:pPr>
+    </w:lvl>
+    <w:lvl w:ilvl="6" w:tplc="041D000F" w:tentative="1">
+      <w:start w:val="1"/>
+      <w:numFmt w:val="decimal"/>
+      <w:lvlText w:val="%7."/>
+      <w:lvlJc w:val="left"/>
+      <w:pPr>
+        <w:ind w:left="5400" w:hanging="360"/>
+      </w:pPr>
+    </w:lvl>
+    <w:lvl w:ilvl="7" w:tplc="041D0019" w:tentative="1">
+      <w:start w:val="1"/>
+      <w:numFmt w:val="lowerLetter"/>
+      <w:lvlText w:val="%8."/>
+      <w:lvlJc w:val="left"/>
+      <w:pPr>
+        <w:ind w:left="6120" w:hanging="360"/>
+      </w:pPr>
+    </w:lvl>
+    <w:lvl w:ilvl="8" w:tplc="041D001B" w:tentative="1">
+      <w:start w:val="1"/>
+      <w:numFmt w:val="lowerRoman"/>
+      <w:lvlText w:val="%9."/>
+      <w:lvlJc w:val="right"/>
+      <w:pPr>
+        <w:ind w:left="6840" w:hanging="180"/>
+      </w:pPr>
+    </w:lvl>
+  </w:abstractNum>
+  <w:abstractNum w:abstractNumId="10">
     <w:nsid w:val="440B0C90"/>
     <w:multiLevelType w:val="hybridMultilevel"/>
     <w:tmpl w:val="7A207F90"/>
@@ -5474,7 +7419,7 @@
       </w:pPr>
     </w:lvl>
   </w:abstractNum>
-  <w:abstractNum w:abstractNumId="8">
+  <w:abstractNum w:abstractNumId="11">
     <w:nsid w:val="464C23B8"/>
     <w:multiLevelType w:val="hybridMultilevel"/>
     <w:tmpl w:val="FD763C9E"/>
@@ -5563,7 +7508,185 @@
       </w:pPr>
     </w:lvl>
   </w:abstractNum>
-  <w:abstractNum w:abstractNumId="9">
+  <w:abstractNum w:abstractNumId="12">
+    <w:nsid w:val="4A880987"/>
+    <w:multiLevelType w:val="hybridMultilevel"/>
+    <w:tmpl w:val="7A207F90"/>
+    <w:lvl w:ilvl="0" w:tplc="3E441D26">
+      <w:start w:val="1"/>
+      <w:numFmt w:val="decimal"/>
+      <w:lvlText w:val="%1."/>
+      <w:lvlJc w:val="left"/>
+      <w:pPr>
+        <w:ind w:left="1080" w:hanging="360"/>
+      </w:pPr>
+      <w:rPr>
+        <w:rFonts w:hint="default"/>
+      </w:rPr>
+    </w:lvl>
+    <w:lvl w:ilvl="1" w:tplc="041D0019" w:tentative="1">
+      <w:start w:val="1"/>
+      <w:numFmt w:val="lowerLetter"/>
+      <w:lvlText w:val="%2."/>
+      <w:lvlJc w:val="left"/>
+      <w:pPr>
+        <w:ind w:left="1800" w:hanging="360"/>
+      </w:pPr>
+    </w:lvl>
+    <w:lvl w:ilvl="2" w:tplc="041D001B" w:tentative="1">
+      <w:start w:val="1"/>
+      <w:numFmt w:val="lowerRoman"/>
+      <w:lvlText w:val="%3."/>
+      <w:lvlJc w:val="right"/>
+      <w:pPr>
+        <w:ind w:left="2520" w:hanging="180"/>
+      </w:pPr>
+    </w:lvl>
+    <w:lvl w:ilvl="3" w:tplc="041D000F" w:tentative="1">
+      <w:start w:val="1"/>
+      <w:numFmt w:val="decimal"/>
+      <w:lvlText w:val="%4."/>
+      <w:lvlJc w:val="left"/>
+      <w:pPr>
+        <w:ind w:left="3240" w:hanging="360"/>
+      </w:pPr>
+    </w:lvl>
+    <w:lvl w:ilvl="4" w:tplc="041D0019" w:tentative="1">
+      <w:start w:val="1"/>
+      <w:numFmt w:val="lowerLetter"/>
+      <w:lvlText w:val="%5."/>
+      <w:lvlJc w:val="left"/>
+      <w:pPr>
+        <w:ind w:left="3960" w:hanging="360"/>
+      </w:pPr>
+    </w:lvl>
+    <w:lvl w:ilvl="5" w:tplc="041D001B" w:tentative="1">
+      <w:start w:val="1"/>
+      <w:numFmt w:val="lowerRoman"/>
+      <w:lvlText w:val="%6."/>
+      <w:lvlJc w:val="right"/>
+      <w:pPr>
+        <w:ind w:left="4680" w:hanging="180"/>
+      </w:pPr>
+    </w:lvl>
+    <w:lvl w:ilvl="6" w:tplc="041D000F" w:tentative="1">
+      <w:start w:val="1"/>
+      <w:numFmt w:val="decimal"/>
+      <w:lvlText w:val="%7."/>
+      <w:lvlJc w:val="left"/>
+      <w:pPr>
+        <w:ind w:left="5400" w:hanging="360"/>
+      </w:pPr>
+    </w:lvl>
+    <w:lvl w:ilvl="7" w:tplc="041D0019" w:tentative="1">
+      <w:start w:val="1"/>
+      <w:numFmt w:val="lowerLetter"/>
+      <w:lvlText w:val="%8."/>
+      <w:lvlJc w:val="left"/>
+      <w:pPr>
+        <w:ind w:left="6120" w:hanging="360"/>
+      </w:pPr>
+    </w:lvl>
+    <w:lvl w:ilvl="8" w:tplc="041D001B" w:tentative="1">
+      <w:start w:val="1"/>
+      <w:numFmt w:val="lowerRoman"/>
+      <w:lvlText w:val="%9."/>
+      <w:lvlJc w:val="right"/>
+      <w:pPr>
+        <w:ind w:left="6840" w:hanging="180"/>
+      </w:pPr>
+    </w:lvl>
+  </w:abstractNum>
+  <w:abstractNum w:abstractNumId="13">
+    <w:nsid w:val="4F0946BD"/>
+    <w:multiLevelType w:val="hybridMultilevel"/>
+    <w:tmpl w:val="7A207F90"/>
+    <w:lvl w:ilvl="0" w:tplc="3E441D26">
+      <w:start w:val="1"/>
+      <w:numFmt w:val="decimal"/>
+      <w:lvlText w:val="%1."/>
+      <w:lvlJc w:val="left"/>
+      <w:pPr>
+        <w:ind w:left="1080" w:hanging="360"/>
+      </w:pPr>
+      <w:rPr>
+        <w:rFonts w:hint="default"/>
+      </w:rPr>
+    </w:lvl>
+    <w:lvl w:ilvl="1" w:tplc="041D0019" w:tentative="1">
+      <w:start w:val="1"/>
+      <w:numFmt w:val="lowerLetter"/>
+      <w:lvlText w:val="%2."/>
+      <w:lvlJc w:val="left"/>
+      <w:pPr>
+        <w:ind w:left="1800" w:hanging="360"/>
+      </w:pPr>
+    </w:lvl>
+    <w:lvl w:ilvl="2" w:tplc="041D001B" w:tentative="1">
+      <w:start w:val="1"/>
+      <w:numFmt w:val="lowerRoman"/>
+      <w:lvlText w:val="%3."/>
+      <w:lvlJc w:val="right"/>
+      <w:pPr>
+        <w:ind w:left="2520" w:hanging="180"/>
+      </w:pPr>
+    </w:lvl>
+    <w:lvl w:ilvl="3" w:tplc="041D000F" w:tentative="1">
+      <w:start w:val="1"/>
+      <w:numFmt w:val="decimal"/>
+      <w:lvlText w:val="%4."/>
+      <w:lvlJc w:val="left"/>
+      <w:pPr>
+        <w:ind w:left="3240" w:hanging="360"/>
+      </w:pPr>
+    </w:lvl>
+    <w:lvl w:ilvl="4" w:tplc="041D0019" w:tentative="1">
+      <w:start w:val="1"/>
+      <w:numFmt w:val="lowerLetter"/>
+      <w:lvlText w:val="%5."/>
+      <w:lvlJc w:val="left"/>
+      <w:pPr>
+        <w:ind w:left="3960" w:hanging="360"/>
+      </w:pPr>
+    </w:lvl>
+    <w:lvl w:ilvl="5" w:tplc="041D001B" w:tentative="1">
+      <w:start w:val="1"/>
+      <w:numFmt w:val="lowerRoman"/>
+      <w:lvlText w:val="%6."/>
+      <w:lvlJc w:val="right"/>
+      <w:pPr>
+        <w:ind w:left="4680" w:hanging="180"/>
+      </w:pPr>
+    </w:lvl>
+    <w:lvl w:ilvl="6" w:tplc="041D000F" w:tentative="1">
+      <w:start w:val="1"/>
+      <w:numFmt w:val="decimal"/>
+      <w:lvlText w:val="%7."/>
+      <w:lvlJc w:val="left"/>
+      <w:pPr>
+        <w:ind w:left="5400" w:hanging="360"/>
+      </w:pPr>
+    </w:lvl>
+    <w:lvl w:ilvl="7" w:tplc="041D0019" w:tentative="1">
+      <w:start w:val="1"/>
+      <w:numFmt w:val="lowerLetter"/>
+      <w:lvlText w:val="%8."/>
+      <w:lvlJc w:val="left"/>
+      <w:pPr>
+        <w:ind w:left="6120" w:hanging="360"/>
+      </w:pPr>
+    </w:lvl>
+    <w:lvl w:ilvl="8" w:tplc="041D001B" w:tentative="1">
+      <w:start w:val="1"/>
+      <w:numFmt w:val="lowerRoman"/>
+      <w:lvlText w:val="%9."/>
+      <w:lvlJc w:val="right"/>
+      <w:pPr>
+        <w:ind w:left="6840" w:hanging="180"/>
+      </w:pPr>
+    </w:lvl>
+  </w:abstractNum>
+  <w:abstractNum w:abstractNumId="14">
     <w:nsid w:val="5AF1266C"/>
     <w:multiLevelType w:val="hybridMultilevel"/>
     <w:tmpl w:val="7A207F90"/>
@@ -5652,7 +7775,7 @@
       </w:pPr>
     </w:lvl>
   </w:abstractNum>
-  <w:abstractNum w:abstractNumId="10">
+  <w:abstractNum w:abstractNumId="15">
     <w:nsid w:val="6C467D3E"/>
     <w:multiLevelType w:val="hybridMultilevel"/>
     <w:tmpl w:val="7A207F90"/>
@@ -5741,7 +7864,96 @@
       </w:pPr>
     </w:lvl>
   </w:abstractNum>
-  <w:abstractNum w:abstractNumId="11">
+  <w:abstractNum w:abstractNumId="16">
+    <w:nsid w:val="70B767AF"/>
+    <w:multiLevelType w:val="hybridMultilevel"/>
+    <w:tmpl w:val="7A207F90"/>
+    <w:lvl w:ilvl="0" w:tplc="3E441D26">
+      <w:start w:val="1"/>
+      <w:numFmt w:val="decimal"/>
+      <w:lvlText w:val="%1."/>
+      <w:lvlJc w:val="left"/>
+      <w:pPr>
+        <w:ind w:left="1080" w:hanging="360"/>
+      </w:pPr>
+      <w:rPr>
+        <w:rFonts w:hint="default"/>
+      </w:rPr>
+    </w:lvl>
+    <w:lvl w:ilvl="1" w:tplc="041D0019" w:tentative="1">
+      <w:start w:val="1"/>
+      <w:numFmt w:val="lowerLetter"/>
+      <w:lvlText w:val="%2."/>
+      <w:lvlJc w:val="left"/>
+      <w:pPr>
+        <w:ind w:left="1800" w:hanging="360"/>
+      </w:pPr>
+    </w:lvl>
+    <w:lvl w:ilvl="2" w:tplc="041D001B" w:tentative="1">
+      <w:start w:val="1"/>
+      <w:numFmt w:val="lowerRoman"/>
+      <w:lvlText w:val="%3."/>
+      <w:lvlJc w:val="right"/>
+      <w:pPr>
+        <w:ind w:left="2520" w:hanging="180"/>
+      </w:pPr>
+    </w:lvl>
+    <w:lvl w:ilvl="3" w:tplc="041D000F" w:tentative="1">
+      <w:start w:val="1"/>
+      <w:numFmt w:val="decimal"/>
+      <w:lvlText w:val="%4."/>
+      <w:lvlJc w:val="left"/>
+      <w:pPr>
+        <w:ind w:left="3240" w:hanging="360"/>
+      </w:pPr>
+    </w:lvl>
+    <w:lvl w:ilvl="4" w:tplc="041D0019" w:tentative="1">
+      <w:start w:val="1"/>
+      <w:numFmt w:val="lowerLetter"/>
+      <w:lvlText w:val="%5."/>
+      <w:lvlJc w:val="left"/>
+      <w:pPr>
+        <w:ind w:left="3960" w:hanging="360"/>
+      </w:pPr>
+    </w:lvl>
+    <w:lvl w:ilvl="5" w:tplc="041D001B" w:tentative="1">
+      <w:start w:val="1"/>
+      <w:numFmt w:val="lowerRoman"/>
+      <w:lvlText w:val="%6."/>
+      <w:lvlJc w:val="right"/>
+      <w:pPr>
+        <w:ind w:left="4680" w:hanging="180"/>
+      </w:pPr>
+    </w:lvl>
+    <w:lvl w:ilvl="6" w:tplc="041D000F" w:tentative="1">
+      <w:start w:val="1"/>
+      <w:numFmt w:val="decimal"/>
+      <w:lvlText w:val="%7."/>
+      <w:lvlJc w:val="left"/>
+      <w:pPr>
+        <w:ind w:left="5400" w:hanging="360"/>
+      </w:pPr>
+    </w:lvl>
+    <w:lvl w:ilvl="7" w:tplc="041D0019" w:tentative="1">
+      <w:start w:val="1"/>
+      <w:numFmt w:val="lowerLetter"/>
+      <w:lvlText w:val="%8."/>
+      <w:lvlJc w:val="left"/>
+      <w:pPr>
+        <w:ind w:left="6120" w:hanging="360"/>
+      </w:pPr>
+    </w:lvl>
+    <w:lvl w:ilvl="8" w:tplc="041D001B" w:tentative="1">
+      <w:start w:val="1"/>
+      <w:numFmt w:val="lowerRoman"/>
+      <w:lvlText w:val="%9."/>
+      <w:lvlJc w:val="right"/>
+      <w:pPr>
+        <w:ind w:left="6840" w:hanging="180"/>
+      </w:pPr>
+    </w:lvl>
+  </w:abstractNum>
+  <w:abstractNum w:abstractNumId="17">
     <w:nsid w:val="732644E0"/>
     <w:multiLevelType w:val="hybridMultilevel"/>
     <w:tmpl w:val="7A207F90"/>
@@ -5830,7 +8042,185 @@
       </w:pPr>
     </w:lvl>
   </w:abstractNum>
-  <w:abstractNum w:abstractNumId="12">
+  <w:abstractNum w:abstractNumId="18">
+    <w:nsid w:val="73F70FE4"/>
+    <w:multiLevelType w:val="hybridMultilevel"/>
+    <w:tmpl w:val="FD763C9E"/>
+    <w:lvl w:ilvl="0" w:tplc="041D000F">
+      <w:start w:val="1"/>
+      <w:numFmt w:val="decimal"/>
+      <w:lvlText w:val="%1."/>
+      <w:lvlJc w:val="left"/>
+      <w:pPr>
+        <w:ind w:left="720" w:hanging="360"/>
+      </w:pPr>
+      <w:rPr>
+        <w:rFonts w:hint="default"/>
+      </w:rPr>
+    </w:lvl>
+    <w:lvl w:ilvl="1" w:tplc="041D0019" w:tentative="1">
+      <w:start w:val="1"/>
+      <w:numFmt w:val="lowerLetter"/>
+      <w:lvlText w:val="%2."/>
+      <w:lvlJc w:val="left"/>
+      <w:pPr>
+        <w:ind w:left="1440" w:hanging="360"/>
+      </w:pPr>
+    </w:lvl>
+    <w:lvl w:ilvl="2" w:tplc="041D001B" w:tentative="1">
+      <w:start w:val="1"/>
+      <w:numFmt w:val="lowerRoman"/>
+      <w:lvlText w:val="%3."/>
+      <w:lvlJc w:val="right"/>
+      <w:pPr>
+        <w:ind w:left="2160" w:hanging="180"/>
+      </w:pPr>
+    </w:lvl>
+    <w:lvl w:ilvl="3" w:tplc="041D000F" w:tentative="1">
+      <w:start w:val="1"/>
+      <w:numFmt w:val="decimal"/>
+      <w:lvlText w:val="%4."/>
+      <w:lvlJc w:val="left"/>
+      <w:pPr>
+        <w:ind w:left="2880" w:hanging="360"/>
+      </w:pPr>
+    </w:lvl>
+    <w:lvl w:ilvl="4" w:tplc="041D0019" w:tentative="1">
+      <w:start w:val="1"/>
+      <w:numFmt w:val="lowerLetter"/>
+      <w:lvlText w:val="%5."/>
+      <w:lvlJc w:val="left"/>
+      <w:pPr>
+        <w:ind w:left="3600" w:hanging="360"/>
+      </w:pPr>
+    </w:lvl>
+    <w:lvl w:ilvl="5" w:tplc="041D001B" w:tentative="1">
+      <w:start w:val="1"/>
+      <w:numFmt w:val="lowerRoman"/>
+      <w:lvlText w:val="%6."/>
+      <w:lvlJc w:val="right"/>
+      <w:pPr>
+        <w:ind w:left="4320" w:hanging="180"/>
+      </w:pPr>
+    </w:lvl>
+    <w:lvl w:ilvl="6" w:tplc="041D000F" w:tentative="1">
+      <w:start w:val="1"/>
+      <w:numFmt w:val="decimal"/>
+      <w:lvlText w:val="%7."/>
+      <w:lvlJc w:val="left"/>
+      <w:pPr>
+        <w:ind w:left="5040" w:hanging="360"/>
+      </w:pPr>
+    </w:lvl>
+    <w:lvl w:ilvl="7" w:tplc="041D0019" w:tentative="1">
+      <w:start w:val="1"/>
+      <w:numFmt w:val="lowerLetter"/>
+      <w:lvlText w:val="%8."/>
+      <w:lvlJc w:val="left"/>
+      <w:pPr>
+        <w:ind w:left="5760" w:hanging="360"/>
+      </w:pPr>
+    </w:lvl>
+    <w:lvl w:ilvl="8" w:tplc="041D001B" w:tentative="1">
+      <w:start w:val="1"/>
+      <w:numFmt w:val="lowerRoman"/>
+      <w:lvlText w:val="%9."/>
+      <w:lvlJc w:val="right"/>
+      <w:pPr>
+        <w:ind w:left="6480" w:hanging="180"/>
+      </w:pPr>
+    </w:lvl>
+  </w:abstractNum>
+  <w:abstractNum w:abstractNumId="19">
+    <w:nsid w:val="76B41655"/>
+    <w:multiLevelType w:val="hybridMultilevel"/>
+    <w:tmpl w:val="FD763C9E"/>
+    <w:lvl w:ilvl="0" w:tplc="041D000F">
+      <w:start w:val="1"/>
+      <w:numFmt w:val="decimal"/>
+      <w:lvlText w:val="%1."/>
+      <w:lvlJc w:val="left"/>
+      <w:pPr>
+        <w:ind w:left="720" w:hanging="360"/>
+      </w:pPr>
+      <w:rPr>
+        <w:rFonts w:hint="default"/>
+      </w:rPr>
+    </w:lvl>
+    <w:lvl w:ilvl="1" w:tplc="041D0019" w:tentative="1">
+      <w:start w:val="1"/>
+      <w:numFmt w:val="lowerLetter"/>
+      <w:lvlText w:val="%2."/>
+      <w:lvlJc w:val="left"/>
+      <w:pPr>
+        <w:ind w:left="1440" w:hanging="360"/>
+      </w:pPr>
+    </w:lvl>
+    <w:lvl w:ilvl="2" w:tplc="041D001B" w:tentative="1">
+      <w:start w:val="1"/>
+      <w:numFmt w:val="lowerRoman"/>
+      <w:lvlText w:val="%3."/>
+      <w:lvlJc w:val="right"/>
+      <w:pPr>
+        <w:ind w:left="2160" w:hanging="180"/>
+      </w:pPr>
+    </w:lvl>
+    <w:lvl w:ilvl="3" w:tplc="041D000F" w:tentative="1">
+      <w:start w:val="1"/>
+      <w:numFmt w:val="decimal"/>
+      <w:lvlText w:val="%4."/>
+      <w:lvlJc w:val="left"/>
+      <w:pPr>
+        <w:ind w:left="2880" w:hanging="360"/>
+      </w:pPr>
+    </w:lvl>
+    <w:lvl w:ilvl="4" w:tplc="041D0019" w:tentative="1">
+      <w:start w:val="1"/>
+      <w:numFmt w:val="lowerLetter"/>
+      <w:lvlText w:val="%5."/>
+      <w:lvlJc w:val="left"/>
+      <w:pPr>
+        <w:ind w:left="3600" w:hanging="360"/>
+      </w:pPr>
+    </w:lvl>
+    <w:lvl w:ilvl="5" w:tplc="041D001B" w:tentative="1">
+      <w:start w:val="1"/>
+      <w:numFmt w:val="lowerRoman"/>
+      <w:lvlText w:val="%6."/>
+      <w:lvlJc w:val="right"/>
+      <w:pPr>
+        <w:ind w:left="4320" w:hanging="180"/>
+      </w:pPr>
+    </w:lvl>
+    <w:lvl w:ilvl="6" w:tplc="041D000F" w:tentative="1">
+      <w:start w:val="1"/>
+      <w:numFmt w:val="decimal"/>
+      <w:lvlText w:val="%7."/>
+      <w:lvlJc w:val="left"/>
+      <w:pPr>
+        <w:ind w:left="5040" w:hanging="360"/>
+      </w:pPr>
+    </w:lvl>
+    <w:lvl w:ilvl="7" w:tplc="041D0019" w:tentative="1">
+      <w:start w:val="1"/>
+      <w:numFmt w:val="lowerLetter"/>
+      <w:lvlText w:val="%8."/>
+      <w:lvlJc w:val="left"/>
+      <w:pPr>
+        <w:ind w:left="5760" w:hanging="360"/>
+      </w:pPr>
+    </w:lvl>
+    <w:lvl w:ilvl="8" w:tplc="041D001B" w:tentative="1">
+      <w:start w:val="1"/>
+      <w:numFmt w:val="lowerRoman"/>
+      <w:lvlText w:val="%9."/>
+      <w:lvlJc w:val="right"/>
+      <w:pPr>
+        <w:ind w:left="6480" w:hanging="180"/>
+      </w:pPr>
+    </w:lvl>
+  </w:abstractNum>
+  <w:abstractNum w:abstractNumId="20">
     <w:nsid w:val="7A0E35AD"/>
     <w:multiLevelType w:val="hybridMultilevel"/>
     <w:tmpl w:val="7A207F90"/>
@@ -5923,40 +8313,64 @@
     <w:abstractNumId w:val="2"/>
   </w:num>
   <w:num w:numId="2">
-    <w:abstractNumId w:val="5"/>
+    <w:abstractNumId w:val="7"/>
   </w:num>
   <w:num w:numId="3">
-    <w:abstractNumId w:val="8"/>
+    <w:abstractNumId w:val="11"/>
   </w:num>
   <w:num w:numId="4">
     <w:abstractNumId w:val="1"/>
   </w:num>
   <w:num w:numId="5">
-    <w:abstractNumId w:val="3"/>
+    <w:abstractNumId w:val="4"/>
   </w:num>
   <w:num w:numId="6">
-    <w:abstractNumId w:val="6"/>
+    <w:abstractNumId w:val="8"/>
   </w:num>
   <w:num w:numId="7">
-    <w:abstractNumId w:val="9"/>
+    <w:abstractNumId w:val="14"/>
   </w:num>
   <w:num w:numId="8">
-    <w:abstractNumId w:val="11"/>
+    <w:abstractNumId w:val="17"/>
   </w:num>
   <w:num w:numId="9">
-    <w:abstractNumId w:val="12"/>
+    <w:abstractNumId w:val="20"/>
   </w:num>
   <w:num w:numId="10">
-    <w:abstractNumId w:val="7"/>
+    <w:abstractNumId w:val="10"/>
   </w:num>
   <w:num w:numId="11">
-    <w:abstractNumId w:val="4"/>
+    <w:abstractNumId w:val="5"/>
   </w:num>
   <w:num w:numId="12">
-    <w:abstractNumId w:val="10"/>
+    <w:abstractNumId w:val="15"/>
   </w:num>
   <w:num w:numId="13">
     <w:abstractNumId w:val="0"/>
+  </w:num>
+  <w:num w:numId="14">
+    <w:abstractNumId w:val="16"/>
+  </w:num>
+  <w:num w:numId="15">
+    <w:abstractNumId w:val="12"/>
+  </w:num>
+  <w:num w:numId="16">
+    <w:abstractNumId w:val="9"/>
+  </w:num>
+  <w:num w:numId="17">
+    <w:abstractNumId w:val="18"/>
+  </w:num>
+  <w:num w:numId="18">
+    <w:abstractNumId w:val="19"/>
+  </w:num>
+  <w:num w:numId="19">
+    <w:abstractNumId w:val="3"/>
+  </w:num>
+  <w:num w:numId="20">
+    <w:abstractNumId w:val="6"/>
+  </w:num>
+  <w:num w:numId="21">
+    <w:abstractNumId w:val="13"/>
   </w:num>
 </w:numbering>
 </file>
@@ -7447,7 +9861,7 @@
 </file>
 
 <file path=customXml/itemProps1.xml><?xml version="1.0" encoding="utf-8"?>
-<ds:datastoreItem xmlns:ds="http://schemas.openxmlformats.org/officeDocument/2006/customXml" ds:itemID="{41D0A1AC-4A77-4B06-B880-D8929EF27FEB}">
+<ds:datastoreItem xmlns:ds="http://schemas.openxmlformats.org/officeDocument/2006/customXml" ds:itemID="{C553A9F7-9B2E-4A16-8BCA-925CF12DF80C}">
   <ds:schemaRefs>
     <ds:schemaRef ds:uri="http://schemas.openxmlformats.org/officeDocument/2006/bibliography"/>
   </ds:schemaRefs>

</xml_diff>